<commit_message>
pre release v2.0 OOP with bugs:)
</commit_message>
<xml_diff>
--- a/docs/Руководство оператора.docx
+++ b/docs/Руководство оператора.docx
@@ -1,6 +1,6 @@
 
 <file path=word/document.xml><?xml version="1.0" encoding="utf-8"?>
-<w:document xmlns:wpc="http://schemas.microsoft.com/office/word/2010/wordprocessingCanvas" xmlns:cx="http://schemas.microsoft.com/office/drawing/2014/chartex" xmlns:cx1="http://schemas.microsoft.com/office/drawing/2015/9/8/chartex" xmlns:cx2="http://schemas.microsoft.com/office/drawing/2015/10/21/chartex" xmlns:cx3="http://schemas.microsoft.com/office/drawing/2016/5/9/chartex" xmlns:cx4="http://schemas.microsoft.com/office/drawing/2016/5/10/chartex" xmlns:cx5="http://schemas.microsoft.com/office/drawing/2016/5/11/chartex" xmlns:cx6="http://schemas.microsoft.com/office/drawing/2016/5/12/chartex" xmlns:cx7="http://schemas.microsoft.com/office/drawing/2016/5/13/chartex" xmlns:cx8="http://schemas.microsoft.com/office/drawing/2016/5/14/chartex" xmlns:mc="http://schemas.openxmlformats.org/markup-compatibility/2006" xmlns:o="urn:schemas-microsoft-com:office:office" xmlns:r="http://schemas.openxmlformats.org/officeDocument/2006/relationships" xmlns:m="http://schemas.openxmlformats.org/officeDocument/2006/math" xmlns:v="urn:schemas-microsoft-com:vml" xmlns:wp14="http://schemas.microsoft.com/office/word/2010/wordprocessingDrawing" xmlns:wp="http://schemas.openxmlformats.org/drawingml/2006/wordprocessingDrawing" xmlns:w10="urn:schemas-microsoft-com:office:word" xmlns:w="http://schemas.openxmlformats.org/wordprocessingml/2006/main" xmlns:w14="http://schemas.microsoft.com/office/word/2010/wordml" xmlns:w15="http://schemas.microsoft.com/office/word/2012/wordml" xmlns:w16se="http://schemas.microsoft.com/office/word/2015/wordml/symex" xmlns:wpg="http://schemas.microsoft.com/office/word/2010/wordprocessingGroup" xmlns:wpi="http://schemas.microsoft.com/office/word/2010/wordprocessingInk" xmlns:wne="http://schemas.microsoft.com/office/word/2006/wordml" xmlns:wps="http://schemas.microsoft.com/office/word/2010/wordprocessingShape" mc:Ignorable="w14 w15 w16se wp14">
+<w:document xmlns:ve="http://schemas.openxmlformats.org/markup-compatibility/2006" xmlns:o="urn:schemas-microsoft-com:office:office" xmlns:r="http://schemas.openxmlformats.org/officeDocument/2006/relationships" xmlns:m="http://schemas.openxmlformats.org/officeDocument/2006/math" xmlns:v="urn:schemas-microsoft-com:vml" xmlns:wp="http://schemas.openxmlformats.org/drawingml/2006/wordprocessingDrawing" xmlns:w10="urn:schemas-microsoft-com:office:word" xmlns:w="http://schemas.openxmlformats.org/wordprocessingml/2006/main" xmlns:wne="http://schemas.microsoft.com/office/word/2006/wordml">
   <w:body>
     <w:p>
       <w:pPr>
@@ -105,7 +105,7 @@
           <w:insideV w:val="none" w:sz="0" w:space="0" w:color="auto"/>
         </w:tblBorders>
         <w:tblLayout w:type="fixed"/>
-        <w:tblLook w:val="04A0" w:firstRow="1" w:lastRow="0" w:firstColumn="1" w:lastColumn="0" w:noHBand="0" w:noVBand="1"/>
+        <w:tblLook w:val="04A0"/>
       </w:tblPr>
       <w:tblGrid>
         <w:gridCol w:w="4803"/>
@@ -141,45 +141,77 @@
               <w:jc w:val="center"/>
             </w:pPr>
             <w:r>
-              <w:t>факультета компьютерных наук</w:t>
-            </w:r>
-          </w:p>
-          <w:p>
-            <w:pPr>
-              <w:ind w:firstLine="0"/>
-              <w:jc w:val="center"/>
-            </w:pPr>
-            <w:r>
-              <w:t>доктор физико-математических наук</w:t>
-            </w:r>
-          </w:p>
-          <w:p>
-            <w:pPr>
-              <w:ind w:firstLine="0"/>
-              <w:jc w:val="center"/>
-            </w:pPr>
-          </w:p>
-          <w:p>
-            <w:pPr>
-              <w:ind w:firstLine="0"/>
-            </w:pPr>
-          </w:p>
-          <w:p>
-            <w:pPr>
-              <w:ind w:firstLine="0"/>
-              <w:jc w:val="center"/>
-            </w:pPr>
-            <w:r>
-              <w:t>___________________ И.В. Аржанцев</w:t>
-            </w:r>
-          </w:p>
-          <w:p>
-            <w:pPr>
-              <w:ind w:firstLine="0"/>
-              <w:jc w:val="center"/>
-            </w:pPr>
-            <w:r>
-              <w:t>«___» _____________ 2017 г.</w:t>
+              <w:t>департамента программной инженерии</w:t>
+            </w:r>
+          </w:p>
+          <w:p>
+            <w:pPr>
+              <w:ind w:firstLine="0"/>
+              <w:jc w:val="center"/>
+            </w:pPr>
+            <w:r>
+              <w:t>кандидат</w:t>
+            </w:r>
+            <w:r>
+              <w:t xml:space="preserve"> </w:t>
+            </w:r>
+            <w:r>
+              <w:t>технических</w:t>
+            </w:r>
+            <w:r>
+              <w:t xml:space="preserve"> наук</w:t>
+            </w:r>
+          </w:p>
+          <w:p>
+            <w:pPr>
+              <w:ind w:firstLine="0"/>
+              <w:jc w:val="center"/>
+            </w:pPr>
+          </w:p>
+          <w:p>
+            <w:pPr>
+              <w:ind w:firstLine="0"/>
+            </w:pPr>
+          </w:p>
+          <w:p>
+            <w:pPr>
+              <w:ind w:firstLine="0"/>
+              <w:jc w:val="center"/>
+            </w:pPr>
+            <w:r>
+              <w:t xml:space="preserve">___________________ </w:t>
+            </w:r>
+            <w:r>
+              <w:t>Е</w:t>
+            </w:r>
+            <w:r>
+              <w:t>.</w:t>
+            </w:r>
+            <w:r>
+              <w:t>М</w:t>
+            </w:r>
+            <w:r>
+              <w:t xml:space="preserve">. </w:t>
+            </w:r>
+            <w:proofErr w:type="spellStart"/>
+            <w:r>
+              <w:t>Гринкруг</w:t>
+            </w:r>
+            <w:proofErr w:type="spellEnd"/>
+          </w:p>
+          <w:p>
+            <w:pPr>
+              <w:ind w:firstLine="0"/>
+              <w:jc w:val="center"/>
+            </w:pPr>
+            <w:r>
+              <w:t>«___» _____________ 201</w:t>
+            </w:r>
+            <w:r>
+              <w:t>8</w:t>
+            </w:r>
+            <w:r>
+              <w:t xml:space="preserve"> г.</w:t>
             </w:r>
           </w:p>
         </w:tc>
@@ -276,10 +308,7 @@
               <w:t>«___» _____________ 201</w:t>
             </w:r>
             <w:r>
-              <w:rPr>
-                <w:lang w:val="en-US"/>
-              </w:rPr>
-              <w:t>7</w:t>
+              <w:t>8</w:t>
             </w:r>
             <w:r>
               <w:t xml:space="preserve"> г.</w:t>
@@ -312,7 +341,7 @@
           <w:left w:w="0" w:type="dxa"/>
           <w:right w:w="0" w:type="dxa"/>
         </w:tblCellMar>
-        <w:tblLook w:val="04A0" w:firstRow="1" w:lastRow="0" w:firstColumn="1" w:lastColumn="0" w:noHBand="0" w:noVBand="1"/>
+        <w:tblLook w:val="04A0"/>
       </w:tblPr>
       <w:tblGrid>
         <w:gridCol w:w="1281"/>
@@ -334,7 +363,7 @@
               <w:tblOverlap w:val="never"/>
               <w:tblW w:w="856" w:type="dxa"/>
               <w:tblLayout w:type="fixed"/>
-              <w:tblLook w:val="04A0" w:firstRow="1" w:lastRow="0" w:firstColumn="1" w:lastColumn="0" w:noHBand="0" w:noVBand="1"/>
+              <w:tblLook w:val="04A0"/>
             </w:tblPr>
             <w:tblGrid>
               <w:gridCol w:w="459"/>
@@ -535,7 +564,7 @@
             <w:tr>
               <w:trPr>
                 <w:cantSplit/>
-                <w:trHeight w:val="1418"/>
+                <w:trHeight w:val="1935"/>
               </w:trPr>
               <w:tc>
                 <w:tcPr>
@@ -595,34 +624,17 @@
                     <w:ind w:left="113" w:right="113" w:firstLine="0"/>
                     <w:jc w:val="center"/>
                     <w:rPr>
-                      <w:sz w:val="12"/>
-                      <w:szCs w:val="12"/>
+                      <w:sz w:val="16"/>
+                      <w:szCs w:val="14"/>
+                      <w:lang w:val="en-US"/>
                     </w:rPr>
                   </w:pPr>
                   <w:r>
                     <w:rPr>
                       <w:b/>
-                      <w:sz w:val="12"/>
-                      <w:szCs w:val="12"/>
+                      <w:sz w:val="16"/>
                     </w:rPr>
-                    <w:t>RU.17701729.507140-01 34</w:t>
-                  </w:r>
-                  <w:r>
-                    <w:rPr>
-                      <w:b/>
-                      <w:sz w:val="12"/>
-                      <w:szCs w:val="12"/>
-                      <w:lang w:val="en-GB"/>
-                    </w:rPr>
-                    <w:t xml:space="preserve"> </w:t>
-                  </w:r>
-                  <w:r>
-                    <w:rPr>
-                      <w:b/>
-                      <w:sz w:val="12"/>
-                      <w:szCs w:val="12"/>
-                    </w:rPr>
-                    <w:t>01-1</w:t>
+                    <w:t xml:space="preserve">RU.17701729.501610-01 </w:t>
                   </w:r>
                 </w:p>
               </w:tc>
@@ -692,27 +704,17 @@
             <w:pPr>
               <w:ind w:firstLine="0"/>
               <w:jc w:val="center"/>
-              <w:rPr>
+            </w:pPr>
+            <w:r>
+              <w:rPr>
+                <w:rFonts w:cs="Times New Roman"/>
                 <w:b/>
-              </w:rPr>
-            </w:pPr>
-            <w:r>
-              <w:rPr>
-                <w:b/>
-              </w:rPr>
-              <w:t xml:space="preserve">ПРОГРАММА КОДИРОВАНИЯ И ДЕКОДИРОВАНИЯ </w:t>
-            </w:r>
-          </w:p>
-          <w:p>
-            <w:pPr>
-              <w:ind w:firstLine="0"/>
-              <w:jc w:val="center"/>
-            </w:pPr>
-            <w:r>
-              <w:rPr>
-                <w:b/>
-              </w:rPr>
-              <w:t>АЛГЕБРОГЕОМЕТРИЧЕСКИХ КОДОВ</w:t>
+                <w:szCs w:val="24"/>
+              </w:rPr>
+              <w:t>РЕАЛИЗАЦИЯ ПОДМНОЖЕСТВА СТАНДАРТА ТРЕХМЕРНОЙ ГРАФИКИ СРЕДСТВАМИ БИБЛИОТЕКИ WEBGL</w:t>
+            </w:r>
+            <w:r>
+              <w:t xml:space="preserve"> </w:t>
             </w:r>
           </w:p>
           <w:p>
@@ -788,17 +790,31 @@
                 <w:b/>
                 <w:sz w:val="28"/>
               </w:rPr>
-              <w:t>RU.17701729.507140-01 34 01-1-ЛУ</w:t>
-            </w:r>
-          </w:p>
-          <w:p>
-            <w:pPr>
-              <w:ind w:firstLine="0"/>
-              <w:jc w:val="center"/>
+              <w:t>RU.17701729.50</w:t>
+            </w:r>
+            <w:r>
               <w:rPr>
                 <w:b/>
                 <w:sz w:val="28"/>
               </w:rPr>
+              <w:t>161</w:t>
+            </w:r>
+            <w:r>
+              <w:rPr>
+                <w:b/>
+                <w:sz w:val="28"/>
+              </w:rPr>
+              <w:t>0-01 34 01-1-ЛУ</w:t>
+            </w:r>
+          </w:p>
+          <w:p>
+            <w:pPr>
+              <w:ind w:firstLine="0"/>
+              <w:jc w:val="center"/>
+              <w:rPr>
+                <w:b/>
+                <w:sz w:val="28"/>
+              </w:rPr>
             </w:pPr>
           </w:p>
           <w:p>
@@ -910,7 +926,13 @@
               <w:jc w:val="center"/>
             </w:pPr>
             <w:r>
-              <w:t xml:space="preserve">студент группы </w:t>
+              <w:t>студент</w:t>
+            </w:r>
+            <w:r>
+              <w:t>ка</w:t>
+            </w:r>
+            <w:r>
+              <w:t xml:space="preserve"> группы </w:t>
             </w:r>
             <w:r>
               <w:t>БПИ162</w:t>
@@ -940,7 +962,7 @@
               <w:t>«____»_______________________ 201</w:t>
             </w:r>
             <w:r>
-              <w:t>7</w:t>
+              <w:t>8</w:t>
             </w:r>
             <w:r>
               <w:t xml:space="preserve"> г.</w:t>
@@ -1072,7 +1094,14 @@
           <w:b/>
           <w:sz w:val="28"/>
         </w:rPr>
-        <w:t>2017</w:t>
+        <w:t>201</w:t>
+      </w:r>
+      <w:r>
+        <w:rPr>
+          <w:b/>
+          <w:sz w:val="28"/>
+        </w:rPr>
+        <w:t>8</w:t>
       </w:r>
       <w:r>
         <w:rPr>
@@ -1096,7 +1125,7 @@
           <w:insideV w:val="none" w:sz="0" w:space="0" w:color="auto"/>
         </w:tblBorders>
         <w:tblLayout w:type="fixed"/>
-        <w:tblLook w:val="04A0" w:firstRow="1" w:lastRow="0" w:firstColumn="1" w:lastColumn="0" w:noHBand="0" w:noVBand="1"/>
+        <w:tblLook w:val="04A0"/>
       </w:tblPr>
       <w:tblGrid>
         <w:gridCol w:w="1268"/>
@@ -1284,7 +1313,7 @@
               <w:tblOverlap w:val="never"/>
               <w:tblW w:w="856" w:type="dxa"/>
               <w:tblLayout w:type="fixed"/>
-              <w:tblLook w:val="04A0" w:firstRow="1" w:lastRow="0" w:firstColumn="1" w:lastColumn="0" w:noHBand="0" w:noVBand="1"/>
+              <w:tblLook w:val="04A0"/>
             </w:tblPr>
             <w:tblGrid>
               <w:gridCol w:w="459"/>
@@ -2129,7 +2158,7 @@
           <w:left w:w="0" w:type="dxa"/>
           <w:right w:w="0" w:type="dxa"/>
         </w:tblCellMar>
-        <w:tblLook w:val="04A0" w:firstRow="1" w:lastRow="0" w:firstColumn="1" w:lastColumn="0" w:noHBand="0" w:noVBand="1"/>
+        <w:tblLook w:val="04A0"/>
       </w:tblPr>
       <w:tblGrid>
         <w:gridCol w:w="1241"/>
@@ -2193,7 +2222,6 @@
           <w:docPartUnique/>
         </w:docPartObj>
       </w:sdtPr>
-      <w:sdtEndPr/>
       <w:sdtContent>
         <w:p>
           <w:pPr>
@@ -4228,10 +4256,10 @@
                     </pic:cNvPicPr>
                   </pic:nvPicPr>
                   <pic:blipFill>
-                    <a:blip r:embed="rId12">
+                    <a:blip r:embed="rId12" cstate="print">
                       <a:extLst>
                         <a:ext uri="{28A0092B-C50C-407E-A947-70E740481C1C}">
-                          <a14:useLocalDpi xmlns:a14="http://schemas.microsoft.com/office/drawing/2010/main" val="0"/>
+                          <a14:useLocalDpi xmlns="" xmlns:wpc="http://schemas.microsoft.com/office/word/2010/wordprocessingCanvas" xmlns:cx="http://schemas.microsoft.com/office/drawing/2014/chartex" xmlns:cx1="http://schemas.microsoft.com/office/drawing/2015/9/8/chartex" xmlns:cx2="http://schemas.microsoft.com/office/drawing/2015/10/21/chartex" xmlns:cx3="http://schemas.microsoft.com/office/drawing/2016/5/9/chartex" xmlns:cx4="http://schemas.microsoft.com/office/drawing/2016/5/10/chartex" xmlns:cx5="http://schemas.microsoft.com/office/drawing/2016/5/11/chartex" xmlns:cx6="http://schemas.microsoft.com/office/drawing/2016/5/12/chartex" xmlns:cx7="http://schemas.microsoft.com/office/drawing/2016/5/13/chartex" xmlns:cx8="http://schemas.microsoft.com/office/drawing/2016/5/14/chartex" xmlns:mc="http://schemas.openxmlformats.org/markup-compatibility/2006" xmlns:o="urn:schemas-microsoft-com:office:office" xmlns:v="urn:schemas-microsoft-com:vml" xmlns:wp14="http://schemas.microsoft.com/office/word/2010/wordprocessingDrawing" xmlns:w10="urn:schemas-microsoft-com:office:word" xmlns:w="http://schemas.openxmlformats.org/wordprocessingml/2006/main" xmlns:w14="http://schemas.microsoft.com/office/word/2010/wordml" xmlns:w15="http://schemas.microsoft.com/office/word/2012/wordml" xmlns:w16se="http://schemas.microsoft.com/office/word/2015/wordml/symex" xmlns:wpg="http://schemas.microsoft.com/office/word/2010/wordprocessingGroup" xmlns:wpi="http://schemas.microsoft.com/office/word/2010/wordprocessingInk" xmlns:wps="http://schemas.microsoft.com/office/word/2010/wordprocessingShape" xmlns:a14="http://schemas.microsoft.com/office/drawing/2010/main" xmlns:arto="http://schemas.microsoft.com/office/word/2006/arto" val="0"/>
                         </a:ext>
                       </a:extLst>
                     </a:blip>
@@ -4256,12 +4284,6 @@
                 </pic:pic>
               </a:graphicData>
             </a:graphic>
-            <wp14:sizeRelH relativeFrom="margin">
-              <wp14:pctWidth>0</wp14:pctWidth>
-            </wp14:sizeRelH>
-            <wp14:sizeRelV relativeFrom="margin">
-              <wp14:pctHeight>0</wp14:pctHeight>
-            </wp14:sizeRelV>
           </wp:anchor>
         </w:drawing>
       </w:r>
@@ -4380,163 +4402,64 @@
           <w:noProof/>
           <w:lang w:eastAsia="ru-RU"/>
         </w:rPr>
-        <mc:AlternateContent>
-          <mc:Choice Requires="wps">
-            <w:drawing>
-              <wp:anchor distT="0" distB="0" distL="114300" distR="114300" simplePos="0" relativeHeight="251664384" behindDoc="0" locked="0" layoutInCell="1" allowOverlap="1" wp14:anchorId="77762356" wp14:editId="0A368385">
-                <wp:simplePos x="0" y="0"/>
-                <wp:positionH relativeFrom="column">
-                  <wp:posOffset>109182</wp:posOffset>
-                </wp:positionH>
-                <wp:positionV relativeFrom="paragraph">
-                  <wp:posOffset>19041</wp:posOffset>
-                </wp:positionV>
-                <wp:extent cx="4714240" cy="635"/>
-                <wp:effectExtent l="0" t="0" r="0" b="0"/>
-                <wp:wrapSquare wrapText="bothSides"/>
-                <wp:docPr id="1" name="Надпись 1"/>
-                <wp:cNvGraphicFramePr/>
-                <a:graphic xmlns:a="http://schemas.openxmlformats.org/drawingml/2006/main">
-                  <a:graphicData uri="http://schemas.microsoft.com/office/word/2010/wordprocessingShape">
-                    <wps:wsp>
-                      <wps:cNvSpPr txBox="1"/>
-                      <wps:spPr>
-                        <a:xfrm>
-                          <a:off x="0" y="0"/>
-                          <a:ext cx="4714240" cy="635"/>
-                        </a:xfrm>
-                        <a:prstGeom prst="rect">
-                          <a:avLst/>
-                        </a:prstGeom>
-                        <a:solidFill>
-                          <a:prstClr val="white"/>
-                        </a:solidFill>
-                        <a:ln>
-                          <a:noFill/>
-                        </a:ln>
-                      </wps:spPr>
-                      <wps:txbx>
-                        <w:txbxContent>
-                          <w:p>
-                            <w:pPr>
-                              <w:pStyle w:val="ab"/>
-                              <w:rPr>
-                                <w:noProof/>
-                                <w:sz w:val="24"/>
-                                <w:lang w:val="en-GB"/>
-                              </w:rPr>
-                            </w:pPr>
-                            <w:r>
-                              <w:t xml:space="preserve">Рисунок </w:t>
-                            </w:r>
-                            <w:r>
-                              <w:fldChar w:fldCharType="begin"/>
-                            </w:r>
-                            <w:r>
-                              <w:instrText xml:space="preserve"> SEQ Рисунок \* ARABIC </w:instrText>
-                            </w:r>
-                            <w:r>
-                              <w:fldChar w:fldCharType="separate"/>
-                            </w:r>
-                            <w:r>
-                              <w:rPr>
-                                <w:noProof/>
-                              </w:rPr>
-                              <w:t>1</w:t>
-                            </w:r>
-                            <w:r>
-                              <w:rPr>
-                                <w:noProof/>
-                              </w:rPr>
-                              <w:fldChar w:fldCharType="end"/>
-                            </w:r>
-                            <w:r>
-                              <w:t xml:space="preserve">. </w:t>
-                            </w:r>
-                            <w:proofErr w:type="spellStart"/>
-                            <w:r>
-                              <w:rPr>
-                                <w:lang w:val="en-GB"/>
-                              </w:rPr>
-                              <w:t>MainWindow</w:t>
-                            </w:r>
-                            <w:proofErr w:type="spellEnd"/>
-                          </w:p>
-                        </w:txbxContent>
-                      </wps:txbx>
-                      <wps:bodyPr rot="0" spcFirstLastPara="0" vertOverflow="overflow" horzOverflow="overflow" vert="horz" wrap="square" lIns="0" tIns="0" rIns="0" bIns="0" numCol="1" spcCol="0" rtlCol="0" fromWordArt="0" anchor="t" anchorCtr="0" forceAA="0" compatLnSpc="1">
-                        <a:prstTxWarp prst="textNoShape">
-                          <a:avLst/>
-                        </a:prstTxWarp>
-                        <a:spAutoFit/>
-                      </wps:bodyPr>
-                    </wps:wsp>
-                  </a:graphicData>
-                </a:graphic>
-              </wp:anchor>
-            </w:drawing>
-          </mc:Choice>
-          <mc:Fallback>
-            <w:pict>
-              <v:shapetype w14:anchorId="77762356" id="_x0000_t202" coordsize="21600,21600" o:spt="202" path="m,l,21600r21600,l21600,xe">
-                <v:stroke joinstyle="miter"/>
-                <v:path gradientshapeok="t" o:connecttype="rect"/>
-              </v:shapetype>
-              <v:shape id="Надпись 1" o:spid="_x0000_s1026" type="#_x0000_t202" style="position:absolute;left:0;text-align:left;margin-left:8.6pt;margin-top:1.5pt;width:371.2pt;height:.05pt;z-index:251664384;visibility:visible;mso-wrap-style:square;mso-wrap-distance-left:9pt;mso-wrap-distance-top:0;mso-wrap-distance-right:9pt;mso-wrap-distance-bottom:0;mso-position-horizontal:absolute;mso-position-horizontal-relative:text;mso-position-vertical:absolute;mso-position-vertical-relative:text;v-text-anchor:top" o:gfxdata="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" stroked="f">
-                <v:textbox style="mso-fit-shape-to-text:t" inset="0,0,0,0">
-                  <w:txbxContent>
-                    <w:p>
-                      <w:pPr>
-                        <w:pStyle w:val="ab"/>
-                        <w:rPr>
-                          <w:noProof/>
-                          <w:sz w:val="24"/>
-                          <w:lang w:val="en-GB"/>
-                        </w:rPr>
-                      </w:pPr>
-                      <w:r>
-                        <w:t xml:space="preserve">Рисунок </w:t>
-                      </w:r>
-                      <w:r>
-                        <w:fldChar w:fldCharType="begin"/>
-                      </w:r>
-                      <w:r>
-                        <w:instrText xml:space="preserve"> SEQ Рисунок \* ARABIC </w:instrText>
-                      </w:r>
-                      <w:r>
-                        <w:fldChar w:fldCharType="separate"/>
-                      </w:r>
-                      <w:r>
-                        <w:rPr>
-                          <w:noProof/>
-                        </w:rPr>
-                        <w:t>1</w:t>
-                      </w:r>
-                      <w:r>
-                        <w:rPr>
-                          <w:noProof/>
-                        </w:rPr>
-                        <w:fldChar w:fldCharType="end"/>
-                      </w:r>
-                      <w:r>
-                        <w:t xml:space="preserve">. </w:t>
-                      </w:r>
-                      <w:proofErr w:type="spellStart"/>
-                      <w:r>
-                        <w:rPr>
-                          <w:lang w:val="en-GB"/>
-                        </w:rPr>
-                        <w:t>MainWindow</w:t>
-                      </w:r>
-                      <w:proofErr w:type="spellEnd"/>
-                    </w:p>
-                  </w:txbxContent>
-                </v:textbox>
-                <w10:wrap type="square"/>
-              </v:shape>
-            </w:pict>
-          </mc:Fallback>
-        </mc:AlternateContent>
+        <w:pict>
+          <v:shapetype id="_x0000_t202" coordsize="21600,21600" o:spt="202" path="m,l,21600r21600,l21600,xe">
+            <v:stroke joinstyle="miter"/>
+            <v:path gradientshapeok="t" o:connecttype="rect"/>
+          </v:shapetype>
+          <v:shape id="Надпись 1" o:spid="_x0000_s1026" type="#_x0000_t202" style="position:absolute;left:0;text-align:left;margin-left:8.6pt;margin-top:1.5pt;width:371.2pt;height:20.35pt;z-index:251664384;visibility:visible" o:gfxdata="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" stroked="f">
+            <v:textbox style="mso-fit-shape-to-text:t" inset="0,0,0,0">
+              <w:txbxContent>
+                <w:p>
+                  <w:pPr>
+                    <w:pStyle w:val="ab"/>
+                    <w:rPr>
+                      <w:noProof/>
+                      <w:sz w:val="24"/>
+                      <w:lang w:val="en-GB"/>
+                    </w:rPr>
+                  </w:pPr>
+                  <w:r>
+                    <w:t xml:space="preserve">Рисунок </w:t>
+                  </w:r>
+                  <w:r>
+                    <w:fldChar w:fldCharType="begin"/>
+                  </w:r>
+                  <w:r>
+                    <w:instrText xml:space="preserve"> SEQ Рисунок \* ARABIC </w:instrText>
+                  </w:r>
+                  <w:r>
+                    <w:fldChar w:fldCharType="separate"/>
+                  </w:r>
+                  <w:r>
+                    <w:rPr>
+                      <w:noProof/>
+                    </w:rPr>
+                    <w:t>1</w:t>
+                  </w:r>
+                  <w:r>
+                    <w:rPr>
+                      <w:noProof/>
+                    </w:rPr>
+                    <w:fldChar w:fldCharType="end"/>
+                  </w:r>
+                  <w:r>
+                    <w:t xml:space="preserve">. </w:t>
+                  </w:r>
+                  <w:proofErr w:type="spellStart"/>
+                  <w:r>
+                    <w:rPr>
+                      <w:lang w:val="en-GB"/>
+                    </w:rPr>
+                    <w:t>MainWindow</w:t>
+                  </w:r>
+                  <w:proofErr w:type="spellEnd"/>
+                </w:p>
+              </w:txbxContent>
+            </v:textbox>
+            <w10:wrap type="square"/>
+          </v:shape>
+        </w:pict>
       </w:r>
     </w:p>
     <w:p>
@@ -4734,172 +4657,63 @@
           <w:noProof/>
           <w:lang w:eastAsia="ru-RU"/>
         </w:rPr>
-        <mc:AlternateContent>
-          <mc:Choice Requires="wps">
-            <w:drawing>
-              <wp:anchor distT="0" distB="0" distL="114300" distR="114300" simplePos="0" relativeHeight="251668480" behindDoc="1" locked="0" layoutInCell="1" allowOverlap="1" wp14:anchorId="17501B8D" wp14:editId="773DAD5C">
-                <wp:simplePos x="0" y="0"/>
-                <wp:positionH relativeFrom="column">
-                  <wp:posOffset>488315</wp:posOffset>
-                </wp:positionH>
-                <wp:positionV relativeFrom="paragraph">
-                  <wp:posOffset>2888615</wp:posOffset>
-                </wp:positionV>
-                <wp:extent cx="3902710" cy="635"/>
-                <wp:effectExtent l="0" t="0" r="0" b="0"/>
-                <wp:wrapTight wrapText="bothSides">
-                  <wp:wrapPolygon edited="0">
-                    <wp:start x="0" y="0"/>
-                    <wp:lineTo x="0" y="21600"/>
-                    <wp:lineTo x="21600" y="21600"/>
-                    <wp:lineTo x="21600" y="0"/>
-                  </wp:wrapPolygon>
-                </wp:wrapTight>
-                <wp:docPr id="11" name="Надпись 11"/>
-                <wp:cNvGraphicFramePr/>
-                <a:graphic xmlns:a="http://schemas.openxmlformats.org/drawingml/2006/main">
-                  <a:graphicData uri="http://schemas.microsoft.com/office/word/2010/wordprocessingShape">
-                    <wps:wsp>
-                      <wps:cNvSpPr txBox="1"/>
-                      <wps:spPr>
-                        <a:xfrm>
-                          <a:off x="0" y="0"/>
-                          <a:ext cx="3902710" cy="635"/>
-                        </a:xfrm>
-                        <a:prstGeom prst="rect">
-                          <a:avLst/>
-                        </a:prstGeom>
-                        <a:solidFill>
-                          <a:prstClr val="white"/>
-                        </a:solidFill>
-                        <a:ln>
-                          <a:noFill/>
-                        </a:ln>
-                      </wps:spPr>
-                      <wps:txbx>
-                        <w:txbxContent>
-                          <w:p>
-                            <w:pPr>
-                              <w:pStyle w:val="ab"/>
-                              <w:rPr>
-                                <w:rFonts w:eastAsia="Calibri" w:cs="Times New Roman"/>
-                                <w:noProof/>
-                                <w:color w:val="000000" w:themeColor="text1"/>
-                                <w:sz w:val="24"/>
-                                <w:szCs w:val="24"/>
-                                <w:lang w:val="en-GB"/>
-                              </w:rPr>
-                            </w:pPr>
-                            <w:r>
-                              <w:t xml:space="preserve">Рисунок </w:t>
-                            </w:r>
-                            <w:r>
-                              <w:fldChar w:fldCharType="begin"/>
-                            </w:r>
-                            <w:r>
-                              <w:instrText xml:space="preserve"> SEQ Рисунок \* ARABIC </w:instrText>
-                            </w:r>
-                            <w:r>
-                              <w:fldChar w:fldCharType="separate"/>
-                            </w:r>
-                            <w:r>
-                              <w:rPr>
-                                <w:noProof/>
-                              </w:rPr>
-                              <w:t>2</w:t>
-                            </w:r>
-                            <w:r>
-                              <w:rPr>
-                                <w:noProof/>
-                              </w:rPr>
-                              <w:fldChar w:fldCharType="end"/>
-                            </w:r>
-                            <w:r>
-                              <w:t xml:space="preserve">. </w:t>
-                            </w:r>
-                            <w:proofErr w:type="spellStart"/>
-                            <w:r>
-                              <w:rPr>
-                                <w:lang w:val="en-GB"/>
-                              </w:rPr>
-                              <w:t>SelectCodeWindow</w:t>
-                            </w:r>
-                            <w:proofErr w:type="spellEnd"/>
-                          </w:p>
-                        </w:txbxContent>
-                      </wps:txbx>
-                      <wps:bodyPr rot="0" spcFirstLastPara="0" vertOverflow="overflow" horzOverflow="overflow" vert="horz" wrap="square" lIns="0" tIns="0" rIns="0" bIns="0" numCol="1" spcCol="0" rtlCol="0" fromWordArt="0" anchor="t" anchorCtr="0" forceAA="0" compatLnSpc="1">
-                        <a:prstTxWarp prst="textNoShape">
-                          <a:avLst/>
-                        </a:prstTxWarp>
-                        <a:spAutoFit/>
-                      </wps:bodyPr>
-                    </wps:wsp>
-                  </a:graphicData>
-                </a:graphic>
-              </wp:anchor>
-            </w:drawing>
-          </mc:Choice>
-          <mc:Fallback>
-            <w:pict>
-              <v:shape w14:anchorId="17501B8D" id="Надпись 11" o:spid="_x0000_s1027" type="#_x0000_t202" style="position:absolute;left:0;text-align:left;margin-left:38.45pt;margin-top:227.45pt;width:307.3pt;height:.05pt;z-index:-251648000;visibility:visible;mso-wrap-style:square;mso-wrap-distance-left:9pt;mso-wrap-distance-top:0;mso-wrap-distance-right:9pt;mso-wrap-distance-bottom:0;mso-position-horizontal:absolute;mso-position-horizontal-relative:text;mso-position-vertical:absolute;mso-position-vertical-relative:text;v-text-anchor:top" o:gfxdata="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" stroked="f">
-                <v:textbox style="mso-fit-shape-to-text:t" inset="0,0,0,0">
-                  <w:txbxContent>
-                    <w:p>
-                      <w:pPr>
-                        <w:pStyle w:val="ab"/>
-                        <w:rPr>
-                          <w:rFonts w:eastAsia="Calibri" w:cs="Times New Roman"/>
-                          <w:noProof/>
-                          <w:color w:val="000000" w:themeColor="text1"/>
-                          <w:sz w:val="24"/>
-                          <w:szCs w:val="24"/>
-                          <w:lang w:val="en-GB"/>
-                        </w:rPr>
-                      </w:pPr>
-                      <w:r>
-                        <w:t xml:space="preserve">Рисунок </w:t>
-                      </w:r>
-                      <w:r>
-                        <w:fldChar w:fldCharType="begin"/>
-                      </w:r>
-                      <w:r>
-                        <w:instrText xml:space="preserve"> SEQ Рисунок \* ARABIC </w:instrText>
-                      </w:r>
-                      <w:r>
-                        <w:fldChar w:fldCharType="separate"/>
-                      </w:r>
-                      <w:r>
-                        <w:rPr>
-                          <w:noProof/>
-                        </w:rPr>
-                        <w:t>2</w:t>
-                      </w:r>
-                      <w:r>
-                        <w:rPr>
-                          <w:noProof/>
-                        </w:rPr>
-                        <w:fldChar w:fldCharType="end"/>
-                      </w:r>
-                      <w:r>
-                        <w:t xml:space="preserve">. </w:t>
-                      </w:r>
-                      <w:proofErr w:type="spellStart"/>
-                      <w:r>
-                        <w:rPr>
-                          <w:lang w:val="en-GB"/>
-                        </w:rPr>
-                        <w:t>SelectCodeWindow</w:t>
-                      </w:r>
-                      <w:proofErr w:type="spellEnd"/>
-                    </w:p>
-                  </w:txbxContent>
-                </v:textbox>
-                <w10:wrap type="tight"/>
-              </v:shape>
-            </w:pict>
-          </mc:Fallback>
-        </mc:AlternateContent>
+        <w:pict>
+          <v:shape id="Надпись 11" o:spid="_x0000_s1027" type="#_x0000_t202" style="position:absolute;left:0;text-align:left;margin-left:38.45pt;margin-top:227.45pt;width:307.3pt;height:20.35pt;z-index:-251648000;visibility:visible" wrapcoords="-53 0 -53 20800 21600 20800 21600 0 -53 0" o:gfxdata="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" stroked="f">
+            <v:textbox style="mso-fit-shape-to-text:t" inset="0,0,0,0">
+              <w:txbxContent>
+                <w:p>
+                  <w:pPr>
+                    <w:pStyle w:val="ab"/>
+                    <w:rPr>
+                      <w:rFonts w:eastAsia="Calibri" w:cs="Times New Roman"/>
+                      <w:noProof/>
+                      <w:color w:val="000000" w:themeColor="text1"/>
+                      <w:sz w:val="24"/>
+                      <w:szCs w:val="24"/>
+                      <w:lang w:val="en-GB"/>
+                    </w:rPr>
+                  </w:pPr>
+                  <w:r>
+                    <w:t xml:space="preserve">Рисунок </w:t>
+                  </w:r>
+                  <w:r>
+                    <w:fldChar w:fldCharType="begin"/>
+                  </w:r>
+                  <w:r>
+                    <w:instrText xml:space="preserve"> SEQ Рисунок \* ARABIC </w:instrText>
+                  </w:r>
+                  <w:r>
+                    <w:fldChar w:fldCharType="separate"/>
+                  </w:r>
+                  <w:r>
+                    <w:rPr>
+                      <w:noProof/>
+                    </w:rPr>
+                    <w:t>2</w:t>
+                  </w:r>
+                  <w:r>
+                    <w:rPr>
+                      <w:noProof/>
+                    </w:rPr>
+                    <w:fldChar w:fldCharType="end"/>
+                  </w:r>
+                  <w:r>
+                    <w:t xml:space="preserve">. </w:t>
+                  </w:r>
+                  <w:proofErr w:type="spellStart"/>
+                  <w:r>
+                    <w:rPr>
+                      <w:lang w:val="en-GB"/>
+                    </w:rPr>
+                    <w:t>SelectCodeWindow</w:t>
+                  </w:r>
+                  <w:proofErr w:type="spellEnd"/>
+                </w:p>
+              </w:txbxContent>
+            </v:textbox>
+            <w10:wrap type="tight"/>
+          </v:shape>
+        </w:pict>
       </w:r>
       <w:r>
         <w:rPr>
@@ -4942,10 +4756,10 @@
                     </pic:cNvPicPr>
                   </pic:nvPicPr>
                   <pic:blipFill>
-                    <a:blip r:embed="rId13">
+                    <a:blip r:embed="rId13" cstate="print">
                       <a:extLst>
                         <a:ext uri="{28A0092B-C50C-407E-A947-70E740481C1C}">
-                          <a14:useLocalDpi xmlns:a14="http://schemas.microsoft.com/office/drawing/2010/main" val="0"/>
+                          <a14:useLocalDpi xmlns="" xmlns:wpc="http://schemas.microsoft.com/office/word/2010/wordprocessingCanvas" xmlns:cx="http://schemas.microsoft.com/office/drawing/2014/chartex" xmlns:cx1="http://schemas.microsoft.com/office/drawing/2015/9/8/chartex" xmlns:cx2="http://schemas.microsoft.com/office/drawing/2015/10/21/chartex" xmlns:cx3="http://schemas.microsoft.com/office/drawing/2016/5/9/chartex" xmlns:cx4="http://schemas.microsoft.com/office/drawing/2016/5/10/chartex" xmlns:cx5="http://schemas.microsoft.com/office/drawing/2016/5/11/chartex" xmlns:cx6="http://schemas.microsoft.com/office/drawing/2016/5/12/chartex" xmlns:cx7="http://schemas.microsoft.com/office/drawing/2016/5/13/chartex" xmlns:cx8="http://schemas.microsoft.com/office/drawing/2016/5/14/chartex" xmlns:mc="http://schemas.openxmlformats.org/markup-compatibility/2006" xmlns:o="urn:schemas-microsoft-com:office:office" xmlns:v="urn:schemas-microsoft-com:vml" xmlns:wp14="http://schemas.microsoft.com/office/word/2010/wordprocessingDrawing" xmlns:w10="urn:schemas-microsoft-com:office:word" xmlns:w="http://schemas.openxmlformats.org/wordprocessingml/2006/main" xmlns:w14="http://schemas.microsoft.com/office/word/2010/wordml" xmlns:w15="http://schemas.microsoft.com/office/word/2012/wordml" xmlns:w16se="http://schemas.microsoft.com/office/word/2015/wordml/symex" xmlns:wpg="http://schemas.microsoft.com/office/word/2010/wordprocessingGroup" xmlns:wpi="http://schemas.microsoft.com/office/word/2010/wordprocessingInk" xmlns:wps="http://schemas.microsoft.com/office/word/2010/wordprocessingShape" xmlns:a14="http://schemas.microsoft.com/office/drawing/2010/main" xmlns:arto="http://schemas.microsoft.com/office/word/2006/arto" val="0"/>
                         </a:ext>
                       </a:extLst>
                     </a:blip>
@@ -4970,12 +4784,6 @@
                 </pic:pic>
               </a:graphicData>
             </a:graphic>
-            <wp14:sizeRelH relativeFrom="margin">
-              <wp14:pctWidth>0</wp14:pctWidth>
-            </wp14:sizeRelH>
-            <wp14:sizeRelV relativeFrom="margin">
-              <wp14:pctHeight>0</wp14:pctHeight>
-            </wp14:sizeRelV>
           </wp:anchor>
         </w:drawing>
       </w:r>
@@ -5211,184 +5019,66 @@
           <w:szCs w:val="24"/>
           <w:lang w:eastAsia="ru-RU"/>
         </w:rPr>
-        <mc:AlternateContent>
-          <mc:Choice Requires="wps">
-            <w:drawing>
-              <wp:anchor distT="0" distB="0" distL="114300" distR="114300" simplePos="0" relativeHeight="251671552" behindDoc="1" locked="0" layoutInCell="1" allowOverlap="1" wp14:anchorId="16FF872D" wp14:editId="63F17627">
-                <wp:simplePos x="0" y="0"/>
-                <wp:positionH relativeFrom="column">
-                  <wp:posOffset>488950</wp:posOffset>
-                </wp:positionH>
-                <wp:positionV relativeFrom="paragraph">
-                  <wp:posOffset>3069590</wp:posOffset>
-                </wp:positionV>
-                <wp:extent cx="3994150" cy="635"/>
-                <wp:effectExtent l="0" t="0" r="0" b="0"/>
-                <wp:wrapTight wrapText="bothSides">
-                  <wp:wrapPolygon edited="0">
-                    <wp:start x="0" y="0"/>
-                    <wp:lineTo x="0" y="21600"/>
-                    <wp:lineTo x="21600" y="21600"/>
-                    <wp:lineTo x="21600" y="0"/>
-                  </wp:wrapPolygon>
-                </wp:wrapTight>
-                <wp:docPr id="17" name="Надпись 17"/>
-                <wp:cNvGraphicFramePr/>
-                <a:graphic xmlns:a="http://schemas.openxmlformats.org/drawingml/2006/main">
-                  <a:graphicData uri="http://schemas.microsoft.com/office/word/2010/wordprocessingShape">
-                    <wps:wsp>
-                      <wps:cNvSpPr txBox="1"/>
-                      <wps:spPr>
-                        <a:xfrm>
-                          <a:off x="0" y="0"/>
-                          <a:ext cx="3994150" cy="635"/>
-                        </a:xfrm>
-                        <a:prstGeom prst="rect">
-                          <a:avLst/>
-                        </a:prstGeom>
-                        <a:solidFill>
-                          <a:prstClr val="white"/>
-                        </a:solidFill>
-                        <a:ln>
-                          <a:noFill/>
-                        </a:ln>
-                      </wps:spPr>
-                      <wps:txbx>
-                        <w:txbxContent>
-                          <w:p>
-                            <w:pPr>
-                              <w:pStyle w:val="ab"/>
-                              <w:rPr>
-                                <w:rFonts w:eastAsia="Calibri" w:cs="Times New Roman"/>
-                                <w:noProof/>
-                                <w:color w:val="000000" w:themeColor="text1"/>
-                                <w:sz w:val="24"/>
-                                <w:szCs w:val="24"/>
-                                <w:lang w:val="en-GB"/>
-                              </w:rPr>
-                            </w:pPr>
-                            <w:r>
-                              <w:t xml:space="preserve">Рисунок </w:t>
-                            </w:r>
-                            <w:r>
-                              <w:fldChar w:fldCharType="begin"/>
-                            </w:r>
-                            <w:r>
-                              <w:instrText xml:space="preserve"> SEQ Рисунок \* ARABI</w:instrText>
-                            </w:r>
-                            <w:r>
-                              <w:instrText xml:space="preserve">C </w:instrText>
-                            </w:r>
-                            <w:r>
-                              <w:fldChar w:fldCharType="separate"/>
-                            </w:r>
-                            <w:r>
-                              <w:rPr>
-                                <w:noProof/>
-                              </w:rPr>
-                              <w:t>3</w:t>
-                            </w:r>
-                            <w:r>
-                              <w:rPr>
-                                <w:noProof/>
-                              </w:rPr>
-                              <w:fldChar w:fldCharType="end"/>
-                            </w:r>
-                            <w:r>
-                              <w:rPr>
-                                <w:lang w:val="en-GB"/>
-                              </w:rPr>
-                              <w:t xml:space="preserve">. </w:t>
-                            </w:r>
-                            <w:proofErr w:type="spellStart"/>
-                            <w:r>
-                              <w:rPr>
-                                <w:lang w:val="en-GB"/>
-                              </w:rPr>
-                              <w:t>CodeGeneratingWindow</w:t>
-                            </w:r>
-                            <w:proofErr w:type="spellEnd"/>
-                          </w:p>
-                        </w:txbxContent>
-                      </wps:txbx>
-                      <wps:bodyPr rot="0" spcFirstLastPara="0" vertOverflow="overflow" horzOverflow="overflow" vert="horz" wrap="square" lIns="0" tIns="0" rIns="0" bIns="0" numCol="1" spcCol="0" rtlCol="0" fromWordArt="0" anchor="t" anchorCtr="0" forceAA="0" compatLnSpc="1">
-                        <a:prstTxWarp prst="textNoShape">
-                          <a:avLst/>
-                        </a:prstTxWarp>
-                        <a:spAutoFit/>
-                      </wps:bodyPr>
-                    </wps:wsp>
-                  </a:graphicData>
-                </a:graphic>
-              </wp:anchor>
-            </w:drawing>
-          </mc:Choice>
-          <mc:Fallback>
-            <w:pict>
-              <v:shape w14:anchorId="16FF872D" id="Надпись 17" o:spid="_x0000_s1028" type="#_x0000_t202" style="position:absolute;left:0;text-align:left;margin-left:38.5pt;margin-top:241.7pt;width:314.5pt;height:.05pt;z-index:-251644928;visibility:visible;mso-wrap-style:square;mso-wrap-distance-left:9pt;mso-wrap-distance-top:0;mso-wrap-distance-right:9pt;mso-wrap-distance-bottom:0;mso-position-horizontal:absolute;mso-position-horizontal-relative:text;mso-position-vertical:absolute;mso-position-vertical-relative:text;v-text-anchor:top" o:gfxdata="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" stroked="f">
-                <v:textbox style="mso-fit-shape-to-text:t" inset="0,0,0,0">
-                  <w:txbxContent>
-                    <w:p>
-                      <w:pPr>
-                        <w:pStyle w:val="ab"/>
-                        <w:rPr>
-                          <w:rFonts w:eastAsia="Calibri" w:cs="Times New Roman"/>
-                          <w:noProof/>
-                          <w:color w:val="000000" w:themeColor="text1"/>
-                          <w:sz w:val="24"/>
-                          <w:szCs w:val="24"/>
-                          <w:lang w:val="en-GB"/>
-                        </w:rPr>
-                      </w:pPr>
-                      <w:r>
-                        <w:t xml:space="preserve">Рисунок </w:t>
-                      </w:r>
-                      <w:r>
-                        <w:fldChar w:fldCharType="begin"/>
-                      </w:r>
-                      <w:r>
-                        <w:instrText xml:space="preserve"> SEQ Рисунок \* ARABI</w:instrText>
-                      </w:r>
-                      <w:r>
-                        <w:instrText xml:space="preserve">C </w:instrText>
-                      </w:r>
-                      <w:r>
-                        <w:fldChar w:fldCharType="separate"/>
-                      </w:r>
-                      <w:r>
-                        <w:rPr>
-                          <w:noProof/>
-                        </w:rPr>
-                        <w:t>3</w:t>
-                      </w:r>
-                      <w:r>
-                        <w:rPr>
-                          <w:noProof/>
-                        </w:rPr>
-                        <w:fldChar w:fldCharType="end"/>
-                      </w:r>
-                      <w:r>
-                        <w:rPr>
-                          <w:lang w:val="en-GB"/>
-                        </w:rPr>
-                        <w:t xml:space="preserve">. </w:t>
-                      </w:r>
-                      <w:proofErr w:type="spellStart"/>
-                      <w:r>
-                        <w:rPr>
-                          <w:lang w:val="en-GB"/>
-                        </w:rPr>
-                        <w:t>CodeGeneratingWindow</w:t>
-                      </w:r>
-                      <w:proofErr w:type="spellEnd"/>
-                    </w:p>
-                  </w:txbxContent>
-                </v:textbox>
-                <w10:wrap type="tight"/>
-              </v:shape>
-            </w:pict>
-          </mc:Fallback>
-        </mc:AlternateContent>
+        <w:pict>
+          <v:shape id="Надпись 17" o:spid="_x0000_s1028" type="#_x0000_t202" style="position:absolute;left:0;text-align:left;margin-left:38.5pt;margin-top:241.7pt;width:314.5pt;height:20.35pt;z-index:-251644928;visibility:visible" wrapcoords="-52 0 -52 20800 21600 20800 21600 0 -52 0" o:gfxdata="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" stroked="f">
+            <v:textbox style="mso-fit-shape-to-text:t" inset="0,0,0,0">
+              <w:txbxContent>
+                <w:p>
+                  <w:pPr>
+                    <w:pStyle w:val="ab"/>
+                    <w:rPr>
+                      <w:rFonts w:eastAsia="Calibri" w:cs="Times New Roman"/>
+                      <w:noProof/>
+                      <w:color w:val="000000" w:themeColor="text1"/>
+                      <w:sz w:val="24"/>
+                      <w:szCs w:val="24"/>
+                      <w:lang w:val="en-GB"/>
+                    </w:rPr>
+                  </w:pPr>
+                  <w:r>
+                    <w:t xml:space="preserve">Рисунок </w:t>
+                  </w:r>
+                  <w:r>
+                    <w:fldChar w:fldCharType="begin"/>
+                  </w:r>
+                  <w:r>
+                    <w:instrText xml:space="preserve"> SEQ Рисунок \* ARABIC </w:instrText>
+                  </w:r>
+                  <w:r>
+                    <w:fldChar w:fldCharType="separate"/>
+                  </w:r>
+                  <w:r>
+                    <w:rPr>
+                      <w:noProof/>
+                    </w:rPr>
+                    <w:t>3</w:t>
+                  </w:r>
+                  <w:r>
+                    <w:rPr>
+                      <w:noProof/>
+                    </w:rPr>
+                    <w:fldChar w:fldCharType="end"/>
+                  </w:r>
+                  <w:r>
+                    <w:rPr>
+                      <w:lang w:val="en-GB"/>
+                    </w:rPr>
+                    <w:t xml:space="preserve">. </w:t>
+                  </w:r>
+                  <w:proofErr w:type="spellStart"/>
+                  <w:r>
+                    <w:rPr>
+                      <w:lang w:val="en-GB"/>
+                    </w:rPr>
+                    <w:t>CodeGeneratingWindow</w:t>
+                  </w:r>
+                  <w:proofErr w:type="spellEnd"/>
+                </w:p>
+              </w:txbxContent>
+            </v:textbox>
+            <w10:wrap type="tight"/>
+          </v:shape>
+        </w:pict>
       </w:r>
       <w:r>
         <w:rPr>
@@ -5431,10 +5121,10 @@
                     </pic:cNvPicPr>
                   </pic:nvPicPr>
                   <pic:blipFill>
-                    <a:blip r:embed="rId14">
+                    <a:blip r:embed="rId14" cstate="print">
                       <a:extLst>
                         <a:ext uri="{28A0092B-C50C-407E-A947-70E740481C1C}">
-                          <a14:useLocalDpi xmlns:a14="http://schemas.microsoft.com/office/drawing/2010/main" val="0"/>
+                          <a14:useLocalDpi xmlns="" xmlns:wpc="http://schemas.microsoft.com/office/word/2010/wordprocessingCanvas" xmlns:cx="http://schemas.microsoft.com/office/drawing/2014/chartex" xmlns:cx1="http://schemas.microsoft.com/office/drawing/2015/9/8/chartex" xmlns:cx2="http://schemas.microsoft.com/office/drawing/2015/10/21/chartex" xmlns:cx3="http://schemas.microsoft.com/office/drawing/2016/5/9/chartex" xmlns:cx4="http://schemas.microsoft.com/office/drawing/2016/5/10/chartex" xmlns:cx5="http://schemas.microsoft.com/office/drawing/2016/5/11/chartex" xmlns:cx6="http://schemas.microsoft.com/office/drawing/2016/5/12/chartex" xmlns:cx7="http://schemas.microsoft.com/office/drawing/2016/5/13/chartex" xmlns:cx8="http://schemas.microsoft.com/office/drawing/2016/5/14/chartex" xmlns:mc="http://schemas.openxmlformats.org/markup-compatibility/2006" xmlns:o="urn:schemas-microsoft-com:office:office" xmlns:v="urn:schemas-microsoft-com:vml" xmlns:wp14="http://schemas.microsoft.com/office/word/2010/wordprocessingDrawing" xmlns:w10="urn:schemas-microsoft-com:office:word" xmlns:w="http://schemas.openxmlformats.org/wordprocessingml/2006/main" xmlns:w14="http://schemas.microsoft.com/office/word/2010/wordml" xmlns:w15="http://schemas.microsoft.com/office/word/2012/wordml" xmlns:w16se="http://schemas.microsoft.com/office/word/2015/wordml/symex" xmlns:wpg="http://schemas.microsoft.com/office/word/2010/wordprocessingGroup" xmlns:wpi="http://schemas.microsoft.com/office/word/2010/wordprocessingInk" xmlns:wps="http://schemas.microsoft.com/office/word/2010/wordprocessingShape" xmlns:a14="http://schemas.microsoft.com/office/drawing/2010/main" xmlns:arto="http://schemas.microsoft.com/office/word/2006/arto" val="0"/>
                         </a:ext>
                       </a:extLst>
                     </a:blip>
@@ -5459,12 +5149,6 @@
                 </pic:pic>
               </a:graphicData>
             </a:graphic>
-            <wp14:sizeRelH relativeFrom="margin">
-              <wp14:pctWidth>0</wp14:pctWidth>
-            </wp14:sizeRelH>
-            <wp14:sizeRelV relativeFrom="margin">
-              <wp14:pctHeight>0</wp14:pctHeight>
-            </wp14:sizeRelV>
           </wp:anchor>
         </w:drawing>
       </w:r>
@@ -5606,7 +5290,6 @@
           <w:rFonts w:cs="Times New Roman"/>
           <w:szCs w:val="24"/>
         </w:rPr>
-        <w:lastRenderedPageBreak/>
         <w:t xml:space="preserve">          Выбрав создание нового кода, Вы получите возможност</w:t>
       </w:r>
       <w:r>
@@ -5806,172 +5489,63 @@
           <w:szCs w:val="24"/>
           <w:lang w:eastAsia="ru-RU"/>
         </w:rPr>
-        <mc:AlternateContent>
-          <mc:Choice Requires="wps">
-            <w:drawing>
-              <wp:anchor distT="0" distB="0" distL="114300" distR="114300" simplePos="0" relativeHeight="251674624" behindDoc="1" locked="0" layoutInCell="1" allowOverlap="1" wp14:anchorId="4E71FECE" wp14:editId="0648F457">
-                <wp:simplePos x="0" y="0"/>
-                <wp:positionH relativeFrom="column">
-                  <wp:posOffset>311150</wp:posOffset>
-                </wp:positionH>
-                <wp:positionV relativeFrom="paragraph">
-                  <wp:posOffset>3446145</wp:posOffset>
-                </wp:positionV>
-                <wp:extent cx="4653280" cy="635"/>
-                <wp:effectExtent l="0" t="0" r="0" b="0"/>
-                <wp:wrapTight wrapText="bothSides">
-                  <wp:wrapPolygon edited="0">
-                    <wp:start x="0" y="0"/>
-                    <wp:lineTo x="0" y="21600"/>
-                    <wp:lineTo x="21600" y="21600"/>
-                    <wp:lineTo x="21600" y="0"/>
-                  </wp:wrapPolygon>
-                </wp:wrapTight>
-                <wp:docPr id="18" name="Надпись 18"/>
-                <wp:cNvGraphicFramePr/>
-                <a:graphic xmlns:a="http://schemas.openxmlformats.org/drawingml/2006/main">
-                  <a:graphicData uri="http://schemas.microsoft.com/office/word/2010/wordprocessingShape">
-                    <wps:wsp>
-                      <wps:cNvSpPr txBox="1"/>
-                      <wps:spPr>
-                        <a:xfrm>
-                          <a:off x="0" y="0"/>
-                          <a:ext cx="4653280" cy="635"/>
-                        </a:xfrm>
-                        <a:prstGeom prst="rect">
-                          <a:avLst/>
-                        </a:prstGeom>
-                        <a:solidFill>
-                          <a:prstClr val="white"/>
-                        </a:solidFill>
-                        <a:ln>
-                          <a:noFill/>
-                        </a:ln>
-                      </wps:spPr>
-                      <wps:txbx>
-                        <w:txbxContent>
-                          <w:p>
-                            <w:pPr>
-                              <w:pStyle w:val="ab"/>
-                              <w:rPr>
-                                <w:rFonts w:eastAsia="Calibri" w:cs="Times New Roman"/>
-                                <w:noProof/>
-                                <w:color w:val="000000" w:themeColor="text1"/>
-                                <w:sz w:val="24"/>
-                                <w:szCs w:val="24"/>
-                                <w:lang w:val="en-GB"/>
-                              </w:rPr>
-                            </w:pPr>
-                            <w:r>
-                              <w:t xml:space="preserve">Рисунок </w:t>
-                            </w:r>
-                            <w:r>
-                              <w:fldChar w:fldCharType="begin"/>
-                            </w:r>
-                            <w:r>
-                              <w:instrText xml:space="preserve"> SEQ Рисунок \* ARABIC </w:instrText>
-                            </w:r>
-                            <w:r>
-                              <w:fldChar w:fldCharType="separate"/>
-                            </w:r>
-                            <w:r>
-                              <w:rPr>
-                                <w:noProof/>
-                              </w:rPr>
-                              <w:t>4</w:t>
-                            </w:r>
-                            <w:r>
-                              <w:rPr>
-                                <w:noProof/>
-                              </w:rPr>
-                              <w:fldChar w:fldCharType="end"/>
-                            </w:r>
-                            <w:r>
-                              <w:t xml:space="preserve">. </w:t>
-                            </w:r>
-                            <w:proofErr w:type="spellStart"/>
-                            <w:r>
-                              <w:rPr>
-                                <w:lang w:val="en-GB"/>
-                              </w:rPr>
-                              <w:t>CodeDescribtionWindow</w:t>
-                            </w:r>
-                            <w:proofErr w:type="spellEnd"/>
-                          </w:p>
-                        </w:txbxContent>
-                      </wps:txbx>
-                      <wps:bodyPr rot="0" spcFirstLastPara="0" vertOverflow="overflow" horzOverflow="overflow" vert="horz" wrap="square" lIns="0" tIns="0" rIns="0" bIns="0" numCol="1" spcCol="0" rtlCol="0" fromWordArt="0" anchor="t" anchorCtr="0" forceAA="0" compatLnSpc="1">
-                        <a:prstTxWarp prst="textNoShape">
-                          <a:avLst/>
-                        </a:prstTxWarp>
-                        <a:spAutoFit/>
-                      </wps:bodyPr>
-                    </wps:wsp>
-                  </a:graphicData>
-                </a:graphic>
-              </wp:anchor>
-            </w:drawing>
-          </mc:Choice>
-          <mc:Fallback>
-            <w:pict>
-              <v:shape w14:anchorId="4E71FECE" id="Надпись 18" o:spid="_x0000_s1029" type="#_x0000_t202" style="position:absolute;left:0;text-align:left;margin-left:24.5pt;margin-top:271.35pt;width:366.4pt;height:.05pt;z-index:-251641856;visibility:visible;mso-wrap-style:square;mso-wrap-distance-left:9pt;mso-wrap-distance-top:0;mso-wrap-distance-right:9pt;mso-wrap-distance-bottom:0;mso-position-horizontal:absolute;mso-position-horizontal-relative:text;mso-position-vertical:absolute;mso-position-vertical-relative:text;v-text-anchor:top" o:gfxdata="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" stroked="f">
-                <v:textbox style="mso-fit-shape-to-text:t" inset="0,0,0,0">
-                  <w:txbxContent>
-                    <w:p>
-                      <w:pPr>
-                        <w:pStyle w:val="ab"/>
-                        <w:rPr>
-                          <w:rFonts w:eastAsia="Calibri" w:cs="Times New Roman"/>
-                          <w:noProof/>
-                          <w:color w:val="000000" w:themeColor="text1"/>
-                          <w:sz w:val="24"/>
-                          <w:szCs w:val="24"/>
-                          <w:lang w:val="en-GB"/>
-                        </w:rPr>
-                      </w:pPr>
-                      <w:r>
-                        <w:t xml:space="preserve">Рисунок </w:t>
-                      </w:r>
-                      <w:r>
-                        <w:fldChar w:fldCharType="begin"/>
-                      </w:r>
-                      <w:r>
-                        <w:instrText xml:space="preserve"> SEQ Рисунок \* ARABIC </w:instrText>
-                      </w:r>
-                      <w:r>
-                        <w:fldChar w:fldCharType="separate"/>
-                      </w:r>
-                      <w:r>
-                        <w:rPr>
-                          <w:noProof/>
-                        </w:rPr>
-                        <w:t>4</w:t>
-                      </w:r>
-                      <w:r>
-                        <w:rPr>
-                          <w:noProof/>
-                        </w:rPr>
-                        <w:fldChar w:fldCharType="end"/>
-                      </w:r>
-                      <w:r>
-                        <w:t xml:space="preserve">. </w:t>
-                      </w:r>
-                      <w:proofErr w:type="spellStart"/>
-                      <w:r>
-                        <w:rPr>
-                          <w:lang w:val="en-GB"/>
-                        </w:rPr>
-                        <w:t>CodeDescribtionWindow</w:t>
-                      </w:r>
-                      <w:proofErr w:type="spellEnd"/>
-                    </w:p>
-                  </w:txbxContent>
-                </v:textbox>
-                <w10:wrap type="tight"/>
-              </v:shape>
-            </w:pict>
-          </mc:Fallback>
-        </mc:AlternateContent>
+        <w:pict>
+          <v:shape id="Надпись 18" o:spid="_x0000_s1029" type="#_x0000_t202" style="position:absolute;left:0;text-align:left;margin-left:24.5pt;margin-top:271.35pt;width:366.4pt;height:20.35pt;z-index:-251641856;visibility:visible" wrapcoords="-44 0 -44 20800 21600 20800 21600 0 -44 0" o:gfxdata="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" stroked="f">
+            <v:textbox style="mso-fit-shape-to-text:t" inset="0,0,0,0">
+              <w:txbxContent>
+                <w:p>
+                  <w:pPr>
+                    <w:pStyle w:val="ab"/>
+                    <w:rPr>
+                      <w:rFonts w:eastAsia="Calibri" w:cs="Times New Roman"/>
+                      <w:noProof/>
+                      <w:color w:val="000000" w:themeColor="text1"/>
+                      <w:sz w:val="24"/>
+                      <w:szCs w:val="24"/>
+                      <w:lang w:val="en-GB"/>
+                    </w:rPr>
+                  </w:pPr>
+                  <w:r>
+                    <w:t xml:space="preserve">Рисунок </w:t>
+                  </w:r>
+                  <w:r>
+                    <w:fldChar w:fldCharType="begin"/>
+                  </w:r>
+                  <w:r>
+                    <w:instrText xml:space="preserve"> SEQ Рисунок \* ARABIC </w:instrText>
+                  </w:r>
+                  <w:r>
+                    <w:fldChar w:fldCharType="separate"/>
+                  </w:r>
+                  <w:r>
+                    <w:rPr>
+                      <w:noProof/>
+                    </w:rPr>
+                    <w:t>4</w:t>
+                  </w:r>
+                  <w:r>
+                    <w:rPr>
+                      <w:noProof/>
+                    </w:rPr>
+                    <w:fldChar w:fldCharType="end"/>
+                  </w:r>
+                  <w:r>
+                    <w:t xml:space="preserve">. </w:t>
+                  </w:r>
+                  <w:proofErr w:type="spellStart"/>
+                  <w:r>
+                    <w:rPr>
+                      <w:lang w:val="en-GB"/>
+                    </w:rPr>
+                    <w:t>CodeDescribtionWindow</w:t>
+                  </w:r>
+                  <w:proofErr w:type="spellEnd"/>
+                </w:p>
+              </w:txbxContent>
+            </v:textbox>
+            <w10:wrap type="tight"/>
+          </v:shape>
+        </w:pict>
       </w:r>
       <w:r>
         <w:rPr>
@@ -6014,10 +5588,10 @@
                     </pic:cNvPicPr>
                   </pic:nvPicPr>
                   <pic:blipFill>
-                    <a:blip r:embed="rId15">
+                    <a:blip r:embed="rId15" cstate="print">
                       <a:extLst>
                         <a:ext uri="{28A0092B-C50C-407E-A947-70E740481C1C}">
-                          <a14:useLocalDpi xmlns:a14="http://schemas.microsoft.com/office/drawing/2010/main" val="0"/>
+                          <a14:useLocalDpi xmlns="" xmlns:wpc="http://schemas.microsoft.com/office/word/2010/wordprocessingCanvas" xmlns:cx="http://schemas.microsoft.com/office/drawing/2014/chartex" xmlns:cx1="http://schemas.microsoft.com/office/drawing/2015/9/8/chartex" xmlns:cx2="http://schemas.microsoft.com/office/drawing/2015/10/21/chartex" xmlns:cx3="http://schemas.microsoft.com/office/drawing/2016/5/9/chartex" xmlns:cx4="http://schemas.microsoft.com/office/drawing/2016/5/10/chartex" xmlns:cx5="http://schemas.microsoft.com/office/drawing/2016/5/11/chartex" xmlns:cx6="http://schemas.microsoft.com/office/drawing/2016/5/12/chartex" xmlns:cx7="http://schemas.microsoft.com/office/drawing/2016/5/13/chartex" xmlns:cx8="http://schemas.microsoft.com/office/drawing/2016/5/14/chartex" xmlns:mc="http://schemas.openxmlformats.org/markup-compatibility/2006" xmlns:o="urn:schemas-microsoft-com:office:office" xmlns:v="urn:schemas-microsoft-com:vml" xmlns:wp14="http://schemas.microsoft.com/office/word/2010/wordprocessingDrawing" xmlns:w10="urn:schemas-microsoft-com:office:word" xmlns:w="http://schemas.openxmlformats.org/wordprocessingml/2006/main" xmlns:w14="http://schemas.microsoft.com/office/word/2010/wordml" xmlns:w15="http://schemas.microsoft.com/office/word/2012/wordml" xmlns:w16se="http://schemas.microsoft.com/office/word/2015/wordml/symex" xmlns:wpg="http://schemas.microsoft.com/office/word/2010/wordprocessingGroup" xmlns:wpi="http://schemas.microsoft.com/office/word/2010/wordprocessingInk" xmlns:wps="http://schemas.microsoft.com/office/word/2010/wordprocessingShape" xmlns:a14="http://schemas.microsoft.com/office/drawing/2010/main" xmlns:arto="http://schemas.microsoft.com/office/word/2006/arto" val="0"/>
                         </a:ext>
                       </a:extLst>
                     </a:blip>
@@ -6042,12 +5616,6 @@
                 </pic:pic>
               </a:graphicData>
             </a:graphic>
-            <wp14:sizeRelH relativeFrom="margin">
-              <wp14:pctWidth>0</wp14:pctWidth>
-            </wp14:sizeRelH>
-            <wp14:sizeRelV relativeFrom="margin">
-              <wp14:pctHeight>0</wp14:pctHeight>
-            </wp14:sizeRelV>
           </wp:anchor>
         </w:drawing>
       </w:r>
@@ -6267,7 +5835,15 @@
           <w:rFonts w:cs="Times New Roman"/>
           <w:szCs w:val="24"/>
         </w:rPr>
-        <w:t xml:space="preserve">     Порождающая матрица для алгеброгеометрического кода - это все элементы алгебраического многообразия, расположенные по столбцам матрицы. При кодировании вектор-слово будет умножаться на эту матрицу, образуя другое вектор-слово, длина которого будет равна количеству решений вводимой ранее системы</w:t>
+        <w:t xml:space="preserve">     Порождающая матрица для алгеброгеометрического кода - это все элементы алгебраического многообразия, расположенные по столбцам матрицы. При кодировании </w:t>
+      </w:r>
+      <w:r>
+        <w:rPr>
+          <w:rFonts w:cs="Times New Roman"/>
+          <w:szCs w:val="24"/>
+        </w:rPr>
+        <w:lastRenderedPageBreak/>
+        <w:t>вектор-слово будет умножаться на эту матрицу, образуя другое вектор-слово, длина которого будет равна количеству решений вводимой ранее системы</w:t>
       </w:r>
       <w:r>
         <w:rPr>
@@ -6301,7 +5877,6 @@
           <w:rFonts w:cs="Times New Roman"/>
           <w:szCs w:val="24"/>
         </w:rPr>
-        <w:lastRenderedPageBreak/>
         <w:t>Для того чтобы вернуться к одному из предыдущих шагов</w:t>
       </w:r>
       <w:r>
@@ -6371,176 +5946,65 @@
           <w:szCs w:val="24"/>
           <w:lang w:eastAsia="ru-RU"/>
         </w:rPr>
-        <mc:AlternateContent>
-          <mc:Choice Requires="wps">
-            <w:drawing>
-              <wp:anchor distT="0" distB="0" distL="114300" distR="114300" simplePos="0" relativeHeight="251677696" behindDoc="1" locked="0" layoutInCell="1" allowOverlap="1" wp14:anchorId="7D553BDF" wp14:editId="49E6CD7A">
-                <wp:simplePos x="0" y="0"/>
-                <wp:positionH relativeFrom="column">
-                  <wp:posOffset>-165735</wp:posOffset>
-                </wp:positionH>
-                <wp:positionV relativeFrom="paragraph">
-                  <wp:posOffset>3353435</wp:posOffset>
-                </wp:positionV>
-                <wp:extent cx="4544695" cy="635"/>
-                <wp:effectExtent l="0" t="0" r="0" b="0"/>
-                <wp:wrapTight wrapText="bothSides">
-                  <wp:wrapPolygon edited="0">
-                    <wp:start x="0" y="0"/>
-                    <wp:lineTo x="0" y="21600"/>
-                    <wp:lineTo x="21600" y="21600"/>
-                    <wp:lineTo x="21600" y="0"/>
-                  </wp:wrapPolygon>
-                </wp:wrapTight>
-                <wp:docPr id="19" name="Надпись 19"/>
-                <wp:cNvGraphicFramePr/>
-                <a:graphic xmlns:a="http://schemas.openxmlformats.org/drawingml/2006/main">
-                  <a:graphicData uri="http://schemas.microsoft.com/office/word/2010/wordprocessingShape">
-                    <wps:wsp>
-                      <wps:cNvSpPr txBox="1"/>
-                      <wps:spPr>
-                        <a:xfrm>
-                          <a:off x="0" y="0"/>
-                          <a:ext cx="4544695" cy="635"/>
-                        </a:xfrm>
-                        <a:prstGeom prst="rect">
-                          <a:avLst/>
-                        </a:prstGeom>
-                        <a:solidFill>
-                          <a:prstClr val="white"/>
-                        </a:solidFill>
-                        <a:ln>
-                          <a:noFill/>
-                        </a:ln>
-                      </wps:spPr>
-                      <wps:txbx>
-                        <w:txbxContent>
-                          <w:p>
-                            <w:pPr>
-                              <w:pStyle w:val="ab"/>
-                              <w:rPr>
-                                <w:rFonts w:cs="Times New Roman"/>
-                                <w:noProof/>
-                                <w:sz w:val="24"/>
-                                <w:szCs w:val="24"/>
-                                <w:lang w:val="en-GB"/>
-                              </w:rPr>
-                            </w:pPr>
-                            <w:r>
-                              <w:t xml:space="preserve">Рисунок </w:t>
-                            </w:r>
-                            <w:r>
-                              <w:fldChar w:fldCharType="begin"/>
-                            </w:r>
-                            <w:r>
-                              <w:instrText xml:space="preserve"> SEQ Рисунок \* ARABIC </w:instrText>
-                            </w:r>
-                            <w:r>
-                              <w:fldChar w:fldCharType="separate"/>
-                            </w:r>
-                            <w:r>
-                              <w:rPr>
-                                <w:noProof/>
-                              </w:rPr>
-                              <w:t>5</w:t>
-                            </w:r>
-                            <w:r>
-                              <w:rPr>
-                                <w:noProof/>
-                              </w:rPr>
-                              <w:fldChar w:fldCharType="end"/>
-                            </w:r>
-                            <w:r>
-                              <w:rPr>
-                                <w:lang w:val="en-GB"/>
-                              </w:rPr>
-                              <w:t xml:space="preserve">. </w:t>
-                            </w:r>
-                            <w:proofErr w:type="spellStart"/>
-                            <w:r>
-                              <w:rPr>
-                                <w:lang w:val="en-GB"/>
-                              </w:rPr>
-                              <w:t>CodeWindow</w:t>
-                            </w:r>
-                            <w:proofErr w:type="spellEnd"/>
-                          </w:p>
-                        </w:txbxContent>
-                      </wps:txbx>
-                      <wps:bodyPr rot="0" spcFirstLastPara="0" vertOverflow="overflow" horzOverflow="overflow" vert="horz" wrap="square" lIns="0" tIns="0" rIns="0" bIns="0" numCol="1" spcCol="0" rtlCol="0" fromWordArt="0" anchor="t" anchorCtr="0" forceAA="0" compatLnSpc="1">
-                        <a:prstTxWarp prst="textNoShape">
-                          <a:avLst/>
-                        </a:prstTxWarp>
-                        <a:spAutoFit/>
-                      </wps:bodyPr>
-                    </wps:wsp>
-                  </a:graphicData>
-                </a:graphic>
-              </wp:anchor>
-            </w:drawing>
-          </mc:Choice>
-          <mc:Fallback>
-            <w:pict>
-              <v:shape w14:anchorId="7D553BDF" id="Надпись 19" o:spid="_x0000_s1030" type="#_x0000_t202" style="position:absolute;left:0;text-align:left;margin-left:-13.05pt;margin-top:264.05pt;width:357.85pt;height:.05pt;z-index:-251638784;visibility:visible;mso-wrap-style:square;mso-wrap-distance-left:9pt;mso-wrap-distance-top:0;mso-wrap-distance-right:9pt;mso-wrap-distance-bottom:0;mso-position-horizontal:absolute;mso-position-horizontal-relative:text;mso-position-vertical:absolute;mso-position-vertical-relative:text;v-text-anchor:top" o:gfxdata="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" stroked="f">
-                <v:textbox style="mso-fit-shape-to-text:t" inset="0,0,0,0">
-                  <w:txbxContent>
-                    <w:p>
-                      <w:pPr>
-                        <w:pStyle w:val="ab"/>
-                        <w:rPr>
-                          <w:rFonts w:cs="Times New Roman"/>
-                          <w:noProof/>
-                          <w:sz w:val="24"/>
-                          <w:szCs w:val="24"/>
-                          <w:lang w:val="en-GB"/>
-                        </w:rPr>
-                      </w:pPr>
-                      <w:r>
-                        <w:t xml:space="preserve">Рисунок </w:t>
-                      </w:r>
-                      <w:r>
-                        <w:fldChar w:fldCharType="begin"/>
-                      </w:r>
-                      <w:r>
-                        <w:instrText xml:space="preserve"> SEQ Рисунок \* ARABIC </w:instrText>
-                      </w:r>
-                      <w:r>
-                        <w:fldChar w:fldCharType="separate"/>
-                      </w:r>
-                      <w:r>
-                        <w:rPr>
-                          <w:noProof/>
-                        </w:rPr>
-                        <w:t>5</w:t>
-                      </w:r>
-                      <w:r>
-                        <w:rPr>
-                          <w:noProof/>
-                        </w:rPr>
-                        <w:fldChar w:fldCharType="end"/>
-                      </w:r>
-                      <w:r>
-                        <w:rPr>
-                          <w:lang w:val="en-GB"/>
-                        </w:rPr>
-                        <w:t xml:space="preserve">. </w:t>
-                      </w:r>
-                      <w:proofErr w:type="spellStart"/>
-                      <w:r>
-                        <w:rPr>
-                          <w:lang w:val="en-GB"/>
-                        </w:rPr>
-                        <w:t>CodeWindow</w:t>
-                      </w:r>
-                      <w:proofErr w:type="spellEnd"/>
-                    </w:p>
-                  </w:txbxContent>
-                </v:textbox>
-                <w10:wrap type="tight"/>
-              </v:shape>
-            </w:pict>
-          </mc:Fallback>
-        </mc:AlternateContent>
+        <w:pict>
+          <v:shape id="Надпись 19" o:spid="_x0000_s1030" type="#_x0000_t202" style="position:absolute;left:0;text-align:left;margin-left:-13.05pt;margin-top:264.05pt;width:357.85pt;height:20.35pt;z-index:-251638784;visibility:visible" wrapcoords="-45 0 -45 20800 21600 20800 21600 0 -45 0" o:gfxdata="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" stroked="f">
+            <v:textbox style="mso-fit-shape-to-text:t" inset="0,0,0,0">
+              <w:txbxContent>
+                <w:p>
+                  <w:pPr>
+                    <w:pStyle w:val="ab"/>
+                    <w:rPr>
+                      <w:rFonts w:cs="Times New Roman"/>
+                      <w:noProof/>
+                      <w:sz w:val="24"/>
+                      <w:szCs w:val="24"/>
+                      <w:lang w:val="en-GB"/>
+                    </w:rPr>
+                  </w:pPr>
+                  <w:r>
+                    <w:t xml:space="preserve">Рисунок </w:t>
+                  </w:r>
+                  <w:r>
+                    <w:fldChar w:fldCharType="begin"/>
+                  </w:r>
+                  <w:r>
+                    <w:instrText xml:space="preserve"> SEQ Рисунок \* ARABIC </w:instrText>
+                  </w:r>
+                  <w:r>
+                    <w:fldChar w:fldCharType="separate"/>
+                  </w:r>
+                  <w:r>
+                    <w:rPr>
+                      <w:noProof/>
+                    </w:rPr>
+                    <w:t>5</w:t>
+                  </w:r>
+                  <w:r>
+                    <w:rPr>
+                      <w:noProof/>
+                    </w:rPr>
+                    <w:fldChar w:fldCharType="end"/>
+                  </w:r>
+                  <w:r>
+                    <w:rPr>
+                      <w:lang w:val="en-GB"/>
+                    </w:rPr>
+                    <w:t xml:space="preserve">. </w:t>
+                  </w:r>
+                  <w:proofErr w:type="spellStart"/>
+                  <w:r>
+                    <w:rPr>
+                      <w:lang w:val="en-GB"/>
+                    </w:rPr>
+                    <w:t>CodeWindow</w:t>
+                  </w:r>
+                  <w:proofErr w:type="spellEnd"/>
+                </w:p>
+              </w:txbxContent>
+            </v:textbox>
+            <w10:wrap type="tight"/>
+          </v:shape>
+        </w:pict>
       </w:r>
       <w:r>
         <w:rPr>
@@ -6584,10 +6048,10 @@
                     </pic:cNvPicPr>
                   </pic:nvPicPr>
                   <pic:blipFill>
-                    <a:blip r:embed="rId16">
+                    <a:blip r:embed="rId16" cstate="print">
                       <a:extLst>
                         <a:ext uri="{28A0092B-C50C-407E-A947-70E740481C1C}">
-                          <a14:useLocalDpi xmlns:a14="http://schemas.microsoft.com/office/drawing/2010/main" val="0"/>
+                          <a14:useLocalDpi xmlns="" xmlns:wpc="http://schemas.microsoft.com/office/word/2010/wordprocessingCanvas" xmlns:cx="http://schemas.microsoft.com/office/drawing/2014/chartex" xmlns:cx1="http://schemas.microsoft.com/office/drawing/2015/9/8/chartex" xmlns:cx2="http://schemas.microsoft.com/office/drawing/2015/10/21/chartex" xmlns:cx3="http://schemas.microsoft.com/office/drawing/2016/5/9/chartex" xmlns:cx4="http://schemas.microsoft.com/office/drawing/2016/5/10/chartex" xmlns:cx5="http://schemas.microsoft.com/office/drawing/2016/5/11/chartex" xmlns:cx6="http://schemas.microsoft.com/office/drawing/2016/5/12/chartex" xmlns:cx7="http://schemas.microsoft.com/office/drawing/2016/5/13/chartex" xmlns:cx8="http://schemas.microsoft.com/office/drawing/2016/5/14/chartex" xmlns:mc="http://schemas.openxmlformats.org/markup-compatibility/2006" xmlns:o="urn:schemas-microsoft-com:office:office" xmlns:v="urn:schemas-microsoft-com:vml" xmlns:wp14="http://schemas.microsoft.com/office/word/2010/wordprocessingDrawing" xmlns:w10="urn:schemas-microsoft-com:office:word" xmlns:w="http://schemas.openxmlformats.org/wordprocessingml/2006/main" xmlns:w14="http://schemas.microsoft.com/office/word/2010/wordml" xmlns:w15="http://schemas.microsoft.com/office/word/2012/wordml" xmlns:w16se="http://schemas.microsoft.com/office/word/2015/wordml/symex" xmlns:wpg="http://schemas.microsoft.com/office/word/2010/wordprocessingGroup" xmlns:wpi="http://schemas.microsoft.com/office/word/2010/wordprocessingInk" xmlns:wps="http://schemas.microsoft.com/office/word/2010/wordprocessingShape" xmlns:a14="http://schemas.microsoft.com/office/drawing/2010/main" xmlns:arto="http://schemas.microsoft.com/office/word/2006/arto" val="0"/>
                         </a:ext>
                       </a:extLst>
                     </a:blip>
@@ -6612,12 +6076,6 @@
                 </pic:pic>
               </a:graphicData>
             </a:graphic>
-            <wp14:sizeRelH relativeFrom="margin">
-              <wp14:pctWidth>0</wp14:pctWidth>
-            </wp14:sizeRelH>
-            <wp14:sizeRelV relativeFrom="margin">
-              <wp14:pctHeight>0</wp14:pctHeight>
-            </wp14:sizeRelV>
           </wp:anchor>
         </w:drawing>
       </w:r>
@@ -6987,7 +6445,6 @@
           <w:sz w:val="24"/>
           <w:szCs w:val="24"/>
         </w:rPr>
-        <w:lastRenderedPageBreak/>
         <w:t>ПРИЛОЖЕНИЕ</w:t>
       </w:r>
       <w:bookmarkEnd w:id="22"/>
@@ -7045,7 +6502,7 @@
           <w:right w:val="nil"/>
         </w:tblBorders>
         <w:tblLayout w:type="fixed"/>
-        <w:tblLook w:val="0000" w:firstRow="0" w:lastRow="0" w:firstColumn="0" w:lastColumn="0" w:noHBand="0" w:noVBand="0"/>
+        <w:tblLook w:val="0000"/>
       </w:tblPr>
       <w:tblGrid>
         <w:gridCol w:w="10456"/>
@@ -7105,11 +6562,11 @@
       <w:tblPr>
         <w:tblStyle w:val="a3"/>
         <w:tblW w:w="0" w:type="auto"/>
-        <w:tblLook w:val="04A0" w:firstRow="1" w:lastRow="0" w:firstColumn="1" w:lastColumn="0" w:noHBand="0" w:noVBand="1"/>
+        <w:tblLook w:val="04A0"/>
       </w:tblPr>
       <w:tblGrid>
-        <w:gridCol w:w="4260"/>
-        <w:gridCol w:w="5085"/>
+        <w:gridCol w:w="4346"/>
+        <w:gridCol w:w="5225"/>
       </w:tblGrid>
       <w:tr>
         <w:tc>
@@ -7566,7 +7023,6 @@
           <w:sz w:val="24"/>
           <w:szCs w:val="24"/>
         </w:rPr>
-        <w:lastRenderedPageBreak/>
         <w:t xml:space="preserve">ПРИЛОЖЕНИЕ </w:t>
       </w:r>
       <w:r>
@@ -7625,7 +7081,31 @@
       </w:r>
       <w:proofErr w:type="spellEnd"/>
       <w:r>
-        <w:t xml:space="preserve"> содержит информацию об алгеброгеометрическом коде, созданном в программе Генератор алгеброгеометрических кодов, в сериализованном виде.</w:t>
+        <w:t xml:space="preserve"> содержит информацию об </w:t>
+      </w:r>
+      <w:proofErr w:type="spellStart"/>
+      <w:r>
+        <w:t>алгеброгеометрическом</w:t>
+      </w:r>
+      <w:proofErr w:type="spellEnd"/>
+      <w:r>
+        <w:t xml:space="preserve"> коде, созданном в программе Генератор </w:t>
+      </w:r>
+      <w:proofErr w:type="spellStart"/>
+      <w:r>
+        <w:t>алгеброгеометрических</w:t>
+      </w:r>
+      <w:proofErr w:type="spellEnd"/>
+      <w:r>
+        <w:t xml:space="preserve"> кодов, в </w:t>
+      </w:r>
+      <w:proofErr w:type="spellStart"/>
+      <w:r>
+        <w:t>сериализованном</w:t>
+      </w:r>
+      <w:proofErr w:type="spellEnd"/>
+      <w:r>
+        <w:t xml:space="preserve"> виде.</w:t>
       </w:r>
     </w:p>
     <w:p>
@@ -7641,7 +7121,15 @@
       </w:r>
       <w:proofErr w:type="spellEnd"/>
       <w:r>
-        <w:t xml:space="preserve"> можно программой Генератор алгеброгеометрических кодов.</w:t>
+        <w:t xml:space="preserve"> можно программой Генератор </w:t>
+      </w:r>
+      <w:proofErr w:type="spellStart"/>
+      <w:r>
+        <w:t>алгеброгеометрических</w:t>
+      </w:r>
+      <w:proofErr w:type="spellEnd"/>
+      <w:r>
+        <w:t xml:space="preserve"> кодов.</w:t>
       </w:r>
     </w:p>
     <w:p>
@@ -7726,7 +7214,6 @@
           <w:sz w:val="24"/>
           <w:szCs w:val="24"/>
         </w:rPr>
-        <w:lastRenderedPageBreak/>
         <w:t>ЛИСТ РЕГИСТРАЦИИ ИЗМЕНЕНИЙ</w:t>
       </w:r>
       <w:bookmarkEnd w:id="33"/>
@@ -7748,7 +7235,7 @@
           <w:insideV w:val="single" w:sz="4" w:space="0" w:color="auto"/>
         </w:tblBorders>
         <w:tblLayout w:type="fixed"/>
-        <w:tblLook w:val="04A0" w:firstRow="1" w:lastRow="0" w:firstColumn="1" w:lastColumn="0" w:noHBand="0" w:noVBand="1"/>
+        <w:tblLook w:val="04A0"/>
       </w:tblPr>
       <w:tblGrid>
         <w:gridCol w:w="452"/>
@@ -11529,7 +11016,7 @@
 </file>
 
 <file path=word/endnotes.xml><?xml version="1.0" encoding="utf-8"?>
-<w:endnotes xmlns:wpc="http://schemas.microsoft.com/office/word/2010/wordprocessingCanvas" xmlns:cx="http://schemas.microsoft.com/office/drawing/2014/chartex" xmlns:cx1="http://schemas.microsoft.com/office/drawing/2015/9/8/chartex" xmlns:cx2="http://schemas.microsoft.com/office/drawing/2015/10/21/chartex" xmlns:cx3="http://schemas.microsoft.com/office/drawing/2016/5/9/chartex" xmlns:cx4="http://schemas.microsoft.com/office/drawing/2016/5/10/chartex" xmlns:cx5="http://schemas.microsoft.com/office/drawing/2016/5/11/chartex" xmlns:cx6="http://schemas.microsoft.com/office/drawing/2016/5/12/chartex" xmlns:cx7="http://schemas.microsoft.com/office/drawing/2016/5/13/chartex" xmlns:cx8="http://schemas.microsoft.com/office/drawing/2016/5/14/chartex" xmlns:mc="http://schemas.openxmlformats.org/markup-compatibility/2006" xmlns:o="urn:schemas-microsoft-com:office:office" xmlns:r="http://schemas.openxmlformats.org/officeDocument/2006/relationships" xmlns:m="http://schemas.openxmlformats.org/officeDocument/2006/math" xmlns:v="urn:schemas-microsoft-com:vml" xmlns:wp14="http://schemas.microsoft.com/office/word/2010/wordprocessingDrawing" xmlns:wp="http://schemas.openxmlformats.org/drawingml/2006/wordprocessingDrawing" xmlns:w10="urn:schemas-microsoft-com:office:word" xmlns:w="http://schemas.openxmlformats.org/wordprocessingml/2006/main" xmlns:w14="http://schemas.microsoft.com/office/word/2010/wordml" xmlns:w15="http://schemas.microsoft.com/office/word/2012/wordml" xmlns:w16se="http://schemas.microsoft.com/office/word/2015/wordml/symex" xmlns:wpg="http://schemas.microsoft.com/office/word/2010/wordprocessingGroup" xmlns:wpi="http://schemas.microsoft.com/office/word/2010/wordprocessingInk" xmlns:wne="http://schemas.microsoft.com/office/word/2006/wordml" xmlns:wps="http://schemas.microsoft.com/office/word/2010/wordprocessingShape" mc:Ignorable="w14 w15 w16se wp14">
+<w:endnotes xmlns:ve="http://schemas.openxmlformats.org/markup-compatibility/2006" xmlns:o="urn:schemas-microsoft-com:office:office" xmlns:r="http://schemas.openxmlformats.org/officeDocument/2006/relationships" xmlns:m="http://schemas.openxmlformats.org/officeDocument/2006/math" xmlns:v="urn:schemas-microsoft-com:vml" xmlns:wp="http://schemas.openxmlformats.org/drawingml/2006/wordprocessingDrawing" xmlns:w10="urn:schemas-microsoft-com:office:word" xmlns:w="http://schemas.openxmlformats.org/wordprocessingml/2006/main" xmlns:wne="http://schemas.microsoft.com/office/word/2006/wordml">
   <w:endnote w:type="separator" w:id="-1">
     <w:p>
       <w:r>
@@ -11548,7 +11035,7 @@
 </file>
 
 <file path=word/footer1.xml><?xml version="1.0" encoding="utf-8"?>
-<w:ftr xmlns:wpc="http://schemas.microsoft.com/office/word/2010/wordprocessingCanvas" xmlns:cx="http://schemas.microsoft.com/office/drawing/2014/chartex" xmlns:cx1="http://schemas.microsoft.com/office/drawing/2015/9/8/chartex" xmlns:cx2="http://schemas.microsoft.com/office/drawing/2015/10/21/chartex" xmlns:cx3="http://schemas.microsoft.com/office/drawing/2016/5/9/chartex" xmlns:cx4="http://schemas.microsoft.com/office/drawing/2016/5/10/chartex" xmlns:cx5="http://schemas.microsoft.com/office/drawing/2016/5/11/chartex" xmlns:cx6="http://schemas.microsoft.com/office/drawing/2016/5/12/chartex" xmlns:cx7="http://schemas.microsoft.com/office/drawing/2016/5/13/chartex" xmlns:cx8="http://schemas.microsoft.com/office/drawing/2016/5/14/chartex" xmlns:mc="http://schemas.openxmlformats.org/markup-compatibility/2006" xmlns:o="urn:schemas-microsoft-com:office:office" xmlns:r="http://schemas.openxmlformats.org/officeDocument/2006/relationships" xmlns:m="http://schemas.openxmlformats.org/officeDocument/2006/math" xmlns:v="urn:schemas-microsoft-com:vml" xmlns:wp14="http://schemas.microsoft.com/office/word/2010/wordprocessingDrawing" xmlns:wp="http://schemas.openxmlformats.org/drawingml/2006/wordprocessingDrawing" xmlns:w10="urn:schemas-microsoft-com:office:word" xmlns:w="http://schemas.openxmlformats.org/wordprocessingml/2006/main" xmlns:w14="http://schemas.microsoft.com/office/word/2010/wordml" xmlns:w15="http://schemas.microsoft.com/office/word/2012/wordml" xmlns:w16se="http://schemas.microsoft.com/office/word/2015/wordml/symex" xmlns:wpg="http://schemas.microsoft.com/office/word/2010/wordprocessingGroup" xmlns:wpi="http://schemas.microsoft.com/office/word/2010/wordprocessingInk" xmlns:wne="http://schemas.microsoft.com/office/word/2006/wordml" xmlns:wps="http://schemas.microsoft.com/office/word/2010/wordprocessingShape" mc:Ignorable="w14 w15 w16se wp14">
+<w:ftr xmlns:ve="http://schemas.openxmlformats.org/markup-compatibility/2006" xmlns:o="urn:schemas-microsoft-com:office:office" xmlns:r="http://schemas.openxmlformats.org/officeDocument/2006/relationships" xmlns:m="http://schemas.openxmlformats.org/officeDocument/2006/math" xmlns:v="urn:schemas-microsoft-com:vml" xmlns:wp="http://schemas.openxmlformats.org/drawingml/2006/wordprocessingDrawing" xmlns:w10="urn:schemas-microsoft-com:office:word" xmlns:w="http://schemas.openxmlformats.org/wordprocessingml/2006/main" xmlns:wne="http://schemas.microsoft.com/office/word/2006/wordml">
   <w:p>
     <w:pPr>
       <w:pStyle w:val="a6"/>
@@ -11559,7 +11046,7 @@
 </file>
 
 <file path=word/footer2.xml><?xml version="1.0" encoding="utf-8"?>
-<w:ftr xmlns:wpc="http://schemas.microsoft.com/office/word/2010/wordprocessingCanvas" xmlns:cx="http://schemas.microsoft.com/office/drawing/2014/chartex" xmlns:cx1="http://schemas.microsoft.com/office/drawing/2015/9/8/chartex" xmlns:cx2="http://schemas.microsoft.com/office/drawing/2015/10/21/chartex" xmlns:cx3="http://schemas.microsoft.com/office/drawing/2016/5/9/chartex" xmlns:cx4="http://schemas.microsoft.com/office/drawing/2016/5/10/chartex" xmlns:cx5="http://schemas.microsoft.com/office/drawing/2016/5/11/chartex" xmlns:cx6="http://schemas.microsoft.com/office/drawing/2016/5/12/chartex" xmlns:cx7="http://schemas.microsoft.com/office/drawing/2016/5/13/chartex" xmlns:cx8="http://schemas.microsoft.com/office/drawing/2016/5/14/chartex" xmlns:mc="http://schemas.openxmlformats.org/markup-compatibility/2006" xmlns:o="urn:schemas-microsoft-com:office:office" xmlns:r="http://schemas.openxmlformats.org/officeDocument/2006/relationships" xmlns:m="http://schemas.openxmlformats.org/officeDocument/2006/math" xmlns:v="urn:schemas-microsoft-com:vml" xmlns:wp14="http://schemas.microsoft.com/office/word/2010/wordprocessingDrawing" xmlns:wp="http://schemas.openxmlformats.org/drawingml/2006/wordprocessingDrawing" xmlns:w10="urn:schemas-microsoft-com:office:word" xmlns:w="http://schemas.openxmlformats.org/wordprocessingml/2006/main" xmlns:w14="http://schemas.microsoft.com/office/word/2010/wordml" xmlns:w15="http://schemas.microsoft.com/office/word/2012/wordml" xmlns:w16se="http://schemas.microsoft.com/office/word/2015/wordml/symex" xmlns:wpg="http://schemas.microsoft.com/office/word/2010/wordprocessingGroup" xmlns:wpi="http://schemas.microsoft.com/office/word/2010/wordprocessingInk" xmlns:wne="http://schemas.microsoft.com/office/word/2006/wordml" xmlns:wps="http://schemas.microsoft.com/office/word/2010/wordprocessingShape" mc:Ignorable="w14 w15 w16se wp14">
+<w:ftr xmlns:ve="http://schemas.openxmlformats.org/markup-compatibility/2006" xmlns:o="urn:schemas-microsoft-com:office:office" xmlns:r="http://schemas.openxmlformats.org/officeDocument/2006/relationships" xmlns:m="http://schemas.openxmlformats.org/officeDocument/2006/math" xmlns:v="urn:schemas-microsoft-com:vml" xmlns:wp="http://schemas.openxmlformats.org/drawingml/2006/wordprocessingDrawing" xmlns:w10="urn:schemas-microsoft-com:office:word" xmlns:w="http://schemas.openxmlformats.org/wordprocessingml/2006/main" xmlns:wne="http://schemas.microsoft.com/office/word/2006/wordml">
   <w:tbl>
     <w:tblPr>
       <w:tblW w:w="0" w:type="auto"/>
@@ -11572,7 +11059,7 @@
         <w:insideH w:val="single" w:sz="4" w:space="0" w:color="auto"/>
         <w:insideV w:val="single" w:sz="4" w:space="0" w:color="auto"/>
       </w:tblBorders>
-      <w:tblLook w:val="0000" w:firstRow="0" w:lastRow="0" w:firstColumn="0" w:lastColumn="0" w:noHBand="0" w:noVBand="0"/>
+      <w:tblLook w:val="0000"/>
     </w:tblPr>
     <w:tblGrid>
       <w:gridCol w:w="2415"/>
@@ -11852,7 +11339,7 @@
               <w:rFonts w:eastAsia="Times New Roman" w:cs="Times New Roman"/>
               <w:sz w:val="18"/>
               <w:szCs w:val="18"/>
-              <w:lang w:eastAsia="x-none"/>
+              <w:lang/>
             </w:rPr>
           </w:pPr>
           <w:r>
@@ -11860,7 +11347,7 @@
               <w:rFonts w:eastAsia="Times New Roman" w:cs="Times New Roman"/>
               <w:sz w:val="18"/>
               <w:szCs w:val="18"/>
-              <w:lang w:val="x-none" w:eastAsia="x-none"/>
+              <w:lang/>
             </w:rPr>
             <w:t>RU.17701729.</w:t>
           </w:r>
@@ -11870,7 +11357,7 @@
               <w:caps/>
               <w:sz w:val="18"/>
               <w:szCs w:val="18"/>
-              <w:lang w:val="x-none" w:eastAsia="x-none"/>
+              <w:lang/>
             </w:rPr>
             <w:t>50</w:t>
           </w:r>
@@ -11880,7 +11367,7 @@
               <w:caps/>
               <w:sz w:val="18"/>
               <w:szCs w:val="18"/>
-              <w:lang w:eastAsia="x-none"/>
+              <w:lang/>
             </w:rPr>
             <w:t>2610</w:t>
           </w:r>
@@ -11889,7 +11376,7 @@
               <w:rFonts w:eastAsia="Times New Roman" w:cs="Times New Roman"/>
               <w:sz w:val="18"/>
               <w:szCs w:val="18"/>
-              <w:lang w:eastAsia="x-none"/>
+              <w:lang/>
             </w:rPr>
             <w:t>-</w:t>
           </w:r>
@@ -11898,7 +11385,7 @@
               <w:rFonts w:eastAsia="Times New Roman" w:cs="Times New Roman"/>
               <w:sz w:val="18"/>
               <w:szCs w:val="18"/>
-              <w:lang w:val="x-none" w:eastAsia="x-none"/>
+              <w:lang/>
             </w:rPr>
             <w:t xml:space="preserve">01 </w:t>
           </w:r>
@@ -11907,7 +11394,7 @@
               <w:rFonts w:eastAsia="Times New Roman" w:cs="Times New Roman"/>
               <w:sz w:val="18"/>
               <w:szCs w:val="18"/>
-              <w:lang w:eastAsia="x-none"/>
+              <w:lang/>
             </w:rPr>
             <w:t>34</w:t>
           </w:r>
@@ -12150,7 +11637,7 @@
 </file>
 
 <file path=word/footnotes.xml><?xml version="1.0" encoding="utf-8"?>
-<w:footnotes xmlns:wpc="http://schemas.microsoft.com/office/word/2010/wordprocessingCanvas" xmlns:cx="http://schemas.microsoft.com/office/drawing/2014/chartex" xmlns:cx1="http://schemas.microsoft.com/office/drawing/2015/9/8/chartex" xmlns:cx2="http://schemas.microsoft.com/office/drawing/2015/10/21/chartex" xmlns:cx3="http://schemas.microsoft.com/office/drawing/2016/5/9/chartex" xmlns:cx4="http://schemas.microsoft.com/office/drawing/2016/5/10/chartex" xmlns:cx5="http://schemas.microsoft.com/office/drawing/2016/5/11/chartex" xmlns:cx6="http://schemas.microsoft.com/office/drawing/2016/5/12/chartex" xmlns:cx7="http://schemas.microsoft.com/office/drawing/2016/5/13/chartex" xmlns:cx8="http://schemas.microsoft.com/office/drawing/2016/5/14/chartex" xmlns:mc="http://schemas.openxmlformats.org/markup-compatibility/2006" xmlns:o="urn:schemas-microsoft-com:office:office" xmlns:r="http://schemas.openxmlformats.org/officeDocument/2006/relationships" xmlns:m="http://schemas.openxmlformats.org/officeDocument/2006/math" xmlns:v="urn:schemas-microsoft-com:vml" xmlns:wp14="http://schemas.microsoft.com/office/word/2010/wordprocessingDrawing" xmlns:wp="http://schemas.openxmlformats.org/drawingml/2006/wordprocessingDrawing" xmlns:w10="urn:schemas-microsoft-com:office:word" xmlns:w="http://schemas.openxmlformats.org/wordprocessingml/2006/main" xmlns:w14="http://schemas.microsoft.com/office/word/2010/wordml" xmlns:w15="http://schemas.microsoft.com/office/word/2012/wordml" xmlns:w16se="http://schemas.microsoft.com/office/word/2015/wordml/symex" xmlns:wpg="http://schemas.microsoft.com/office/word/2010/wordprocessingGroup" xmlns:wpi="http://schemas.microsoft.com/office/word/2010/wordprocessingInk" xmlns:wne="http://schemas.microsoft.com/office/word/2006/wordml" xmlns:wps="http://schemas.microsoft.com/office/word/2010/wordprocessingShape" mc:Ignorable="w14 w15 w16se wp14">
+<w:footnotes xmlns:ve="http://schemas.openxmlformats.org/markup-compatibility/2006" xmlns:o="urn:schemas-microsoft-com:office:office" xmlns:r="http://schemas.openxmlformats.org/officeDocument/2006/relationships" xmlns:m="http://schemas.openxmlformats.org/officeDocument/2006/math" xmlns:v="urn:schemas-microsoft-com:vml" xmlns:wp="http://schemas.openxmlformats.org/drawingml/2006/wordprocessingDrawing" xmlns:w10="urn:schemas-microsoft-com:office:word" xmlns:w="http://schemas.openxmlformats.org/wordprocessingml/2006/main" xmlns:wne="http://schemas.microsoft.com/office/word/2006/wordml">
   <w:footnote w:type="separator" w:id="-1">
     <w:p>
       <w:r>
@@ -12169,7 +11656,7 @@
 </file>
 
 <file path=word/header1.xml><?xml version="1.0" encoding="utf-8"?>
-<w:hdr xmlns:wpc="http://schemas.microsoft.com/office/word/2010/wordprocessingCanvas" xmlns:cx="http://schemas.microsoft.com/office/drawing/2014/chartex" xmlns:cx1="http://schemas.microsoft.com/office/drawing/2015/9/8/chartex" xmlns:cx2="http://schemas.microsoft.com/office/drawing/2015/10/21/chartex" xmlns:cx3="http://schemas.microsoft.com/office/drawing/2016/5/9/chartex" xmlns:cx4="http://schemas.microsoft.com/office/drawing/2016/5/10/chartex" xmlns:cx5="http://schemas.microsoft.com/office/drawing/2016/5/11/chartex" xmlns:cx6="http://schemas.microsoft.com/office/drawing/2016/5/12/chartex" xmlns:cx7="http://schemas.microsoft.com/office/drawing/2016/5/13/chartex" xmlns:cx8="http://schemas.microsoft.com/office/drawing/2016/5/14/chartex" xmlns:mc="http://schemas.openxmlformats.org/markup-compatibility/2006" xmlns:o="urn:schemas-microsoft-com:office:office" xmlns:r="http://schemas.openxmlformats.org/officeDocument/2006/relationships" xmlns:m="http://schemas.openxmlformats.org/officeDocument/2006/math" xmlns:v="urn:schemas-microsoft-com:vml" xmlns:wp14="http://schemas.microsoft.com/office/word/2010/wordprocessingDrawing" xmlns:wp="http://schemas.openxmlformats.org/drawingml/2006/wordprocessingDrawing" xmlns:w10="urn:schemas-microsoft-com:office:word" xmlns:w="http://schemas.openxmlformats.org/wordprocessingml/2006/main" xmlns:w14="http://schemas.microsoft.com/office/word/2010/wordml" xmlns:w15="http://schemas.microsoft.com/office/word/2012/wordml" xmlns:w16se="http://schemas.microsoft.com/office/word/2015/wordml/symex" xmlns:wpg="http://schemas.microsoft.com/office/word/2010/wordprocessingGroup" xmlns:wpi="http://schemas.microsoft.com/office/word/2010/wordprocessingInk" xmlns:wne="http://schemas.microsoft.com/office/word/2006/wordml" xmlns:wps="http://schemas.microsoft.com/office/word/2010/wordprocessingShape" mc:Ignorable="w14 w15 w16se wp14">
+<w:hdr xmlns:ve="http://schemas.openxmlformats.org/markup-compatibility/2006" xmlns:o="urn:schemas-microsoft-com:office:office" xmlns:r="http://schemas.openxmlformats.org/officeDocument/2006/relationships" xmlns:m="http://schemas.openxmlformats.org/officeDocument/2006/math" xmlns:v="urn:schemas-microsoft-com:vml" xmlns:wp="http://schemas.openxmlformats.org/drawingml/2006/wordprocessingDrawing" xmlns:w10="urn:schemas-microsoft-com:office:word" xmlns:w="http://schemas.openxmlformats.org/wordprocessingml/2006/main" xmlns:wne="http://schemas.microsoft.com/office/word/2006/wordml">
   <w:p>
     <w:pPr>
       <w:pStyle w:val="a4"/>
@@ -12185,7 +11672,7 @@
 </file>
 
 <file path=word/header2.xml><?xml version="1.0" encoding="utf-8"?>
-<w:hdr xmlns:wpc="http://schemas.microsoft.com/office/word/2010/wordprocessingCanvas" xmlns:cx="http://schemas.microsoft.com/office/drawing/2014/chartex" xmlns:cx1="http://schemas.microsoft.com/office/drawing/2015/9/8/chartex" xmlns:cx2="http://schemas.microsoft.com/office/drawing/2015/10/21/chartex" xmlns:cx3="http://schemas.microsoft.com/office/drawing/2016/5/9/chartex" xmlns:cx4="http://schemas.microsoft.com/office/drawing/2016/5/10/chartex" xmlns:cx5="http://schemas.microsoft.com/office/drawing/2016/5/11/chartex" xmlns:cx6="http://schemas.microsoft.com/office/drawing/2016/5/12/chartex" xmlns:cx7="http://schemas.microsoft.com/office/drawing/2016/5/13/chartex" xmlns:cx8="http://schemas.microsoft.com/office/drawing/2016/5/14/chartex" xmlns:mc="http://schemas.openxmlformats.org/markup-compatibility/2006" xmlns:o="urn:schemas-microsoft-com:office:office" xmlns:r="http://schemas.openxmlformats.org/officeDocument/2006/relationships" xmlns:m="http://schemas.openxmlformats.org/officeDocument/2006/math" xmlns:v="urn:schemas-microsoft-com:vml" xmlns:wp14="http://schemas.microsoft.com/office/word/2010/wordprocessingDrawing" xmlns:wp="http://schemas.openxmlformats.org/drawingml/2006/wordprocessingDrawing" xmlns:w10="urn:schemas-microsoft-com:office:word" xmlns:w="http://schemas.openxmlformats.org/wordprocessingml/2006/main" xmlns:w14="http://schemas.microsoft.com/office/word/2010/wordml" xmlns:w15="http://schemas.microsoft.com/office/word/2012/wordml" xmlns:w16se="http://schemas.microsoft.com/office/word/2015/wordml/symex" xmlns:wpg="http://schemas.microsoft.com/office/word/2010/wordprocessingGroup" xmlns:wpi="http://schemas.microsoft.com/office/word/2010/wordprocessingInk" xmlns:wne="http://schemas.microsoft.com/office/word/2006/wordml" xmlns:wps="http://schemas.microsoft.com/office/word/2010/wordprocessingShape" mc:Ignorable="w14 w15 w16se wp14">
+<w:hdr xmlns:ve="http://schemas.openxmlformats.org/markup-compatibility/2006" xmlns:o="urn:schemas-microsoft-com:office:office" xmlns:r="http://schemas.openxmlformats.org/officeDocument/2006/relationships" xmlns:m="http://schemas.openxmlformats.org/officeDocument/2006/math" xmlns:v="urn:schemas-microsoft-com:vml" xmlns:wp="http://schemas.openxmlformats.org/drawingml/2006/wordprocessingDrawing" xmlns:w10="urn:schemas-microsoft-com:office:word" xmlns:w="http://schemas.openxmlformats.org/wordprocessingml/2006/main" xmlns:wne="http://schemas.microsoft.com/office/word/2006/wordml">
   <w:p>
     <w:pPr>
       <w:pStyle w:val="a4"/>
@@ -12215,7 +11702,6 @@
           <w:docPartUnique/>
         </w:docPartObj>
       </w:sdtPr>
-      <w:sdtEndPr/>
       <w:sdtContent>
         <w:r>
           <w:rPr>
@@ -12274,7 +11760,7 @@
 </file>
 
 <file path=word/header3.xml><?xml version="1.0" encoding="utf-8"?>
-<w:hdr xmlns:wpc="http://schemas.microsoft.com/office/word/2010/wordprocessingCanvas" xmlns:cx="http://schemas.microsoft.com/office/drawing/2014/chartex" xmlns:cx1="http://schemas.microsoft.com/office/drawing/2015/9/8/chartex" xmlns:cx2="http://schemas.microsoft.com/office/drawing/2015/10/21/chartex" xmlns:cx3="http://schemas.microsoft.com/office/drawing/2016/5/9/chartex" xmlns:cx4="http://schemas.microsoft.com/office/drawing/2016/5/10/chartex" xmlns:cx5="http://schemas.microsoft.com/office/drawing/2016/5/11/chartex" xmlns:cx6="http://schemas.microsoft.com/office/drawing/2016/5/12/chartex" xmlns:cx7="http://schemas.microsoft.com/office/drawing/2016/5/13/chartex" xmlns:cx8="http://schemas.microsoft.com/office/drawing/2016/5/14/chartex" xmlns:mc="http://schemas.openxmlformats.org/markup-compatibility/2006" xmlns:o="urn:schemas-microsoft-com:office:office" xmlns:r="http://schemas.openxmlformats.org/officeDocument/2006/relationships" xmlns:m="http://schemas.openxmlformats.org/officeDocument/2006/math" xmlns:v="urn:schemas-microsoft-com:vml" xmlns:wp14="http://schemas.microsoft.com/office/word/2010/wordprocessingDrawing" xmlns:wp="http://schemas.openxmlformats.org/drawingml/2006/wordprocessingDrawing" xmlns:w10="urn:schemas-microsoft-com:office:word" xmlns:w="http://schemas.openxmlformats.org/wordprocessingml/2006/main" xmlns:w14="http://schemas.microsoft.com/office/word/2010/wordml" xmlns:w15="http://schemas.microsoft.com/office/word/2012/wordml" xmlns:w16se="http://schemas.microsoft.com/office/word/2015/wordml/symex" xmlns:wpg="http://schemas.microsoft.com/office/word/2010/wordprocessingGroup" xmlns:wpi="http://schemas.microsoft.com/office/word/2010/wordprocessingInk" xmlns:wne="http://schemas.microsoft.com/office/word/2006/wordml" xmlns:wps="http://schemas.microsoft.com/office/word/2010/wordprocessingShape" mc:Ignorable="w14 w15 w16se wp14">
+<w:hdr xmlns:ve="http://schemas.openxmlformats.org/markup-compatibility/2006" xmlns:o="urn:schemas-microsoft-com:office:office" xmlns:r="http://schemas.openxmlformats.org/officeDocument/2006/relationships" xmlns:m="http://schemas.openxmlformats.org/officeDocument/2006/math" xmlns:v="urn:schemas-microsoft-com:vml" xmlns:wp="http://schemas.openxmlformats.org/drawingml/2006/wordprocessingDrawing" xmlns:w10="urn:schemas-microsoft-com:office:word" xmlns:w="http://schemas.openxmlformats.org/wordprocessingml/2006/main" xmlns:wne="http://schemas.microsoft.com/office/word/2006/wordml">
   <w:sdt>
     <w:sdtPr>
       <w:id w:val="1926840905"/>
@@ -12283,7 +11769,6 @@
         <w:docPartUnique/>
       </w:docPartObj>
     </w:sdtPr>
-    <w:sdtEndPr/>
     <w:sdtContent>
       <w:p>
         <w:pPr>
@@ -12378,8 +11863,8 @@
 </file>
 
 <file path=word/numbering.xml><?xml version="1.0" encoding="utf-8"?>
-<w:numbering xmlns:wpc="http://schemas.microsoft.com/office/word/2010/wordprocessingCanvas" xmlns:cx="http://schemas.microsoft.com/office/drawing/2014/chartex" xmlns:cx1="http://schemas.microsoft.com/office/drawing/2015/9/8/chartex" xmlns:cx2="http://schemas.microsoft.com/office/drawing/2015/10/21/chartex" xmlns:cx3="http://schemas.microsoft.com/office/drawing/2016/5/9/chartex" xmlns:cx4="http://schemas.microsoft.com/office/drawing/2016/5/10/chartex" xmlns:cx5="http://schemas.microsoft.com/office/drawing/2016/5/11/chartex" xmlns:cx6="http://schemas.microsoft.com/office/drawing/2016/5/12/chartex" xmlns:cx7="http://schemas.microsoft.com/office/drawing/2016/5/13/chartex" xmlns:cx8="http://schemas.microsoft.com/office/drawing/2016/5/14/chartex" xmlns:mc="http://schemas.openxmlformats.org/markup-compatibility/2006" xmlns:o="urn:schemas-microsoft-com:office:office" xmlns:r="http://schemas.openxmlformats.org/officeDocument/2006/relationships" xmlns:m="http://schemas.openxmlformats.org/officeDocument/2006/math" xmlns:v="urn:schemas-microsoft-com:vml" xmlns:wp14="http://schemas.microsoft.com/office/word/2010/wordprocessingDrawing" xmlns:wp="http://schemas.openxmlformats.org/drawingml/2006/wordprocessingDrawing" xmlns:w10="urn:schemas-microsoft-com:office:word" xmlns:w="http://schemas.openxmlformats.org/wordprocessingml/2006/main" xmlns:w14="http://schemas.microsoft.com/office/word/2010/wordml" xmlns:w15="http://schemas.microsoft.com/office/word/2012/wordml" xmlns:w16se="http://schemas.microsoft.com/office/word/2015/wordml/symex" xmlns:wpg="http://schemas.microsoft.com/office/word/2010/wordprocessingGroup" xmlns:wpi="http://schemas.microsoft.com/office/word/2010/wordprocessingInk" xmlns:wne="http://schemas.microsoft.com/office/word/2006/wordml" xmlns:wps="http://schemas.microsoft.com/office/word/2010/wordprocessingShape" mc:Ignorable="w14 w15 w16se wp14">
-  <w:abstractNum w:abstractNumId="0" w15:restartNumberingAfterBreak="0">
+<w:numbering xmlns:ve="http://schemas.openxmlformats.org/markup-compatibility/2006" xmlns:o="urn:schemas-microsoft-com:office:office" xmlns:r="http://schemas.openxmlformats.org/officeDocument/2006/relationships" xmlns:m="http://schemas.openxmlformats.org/officeDocument/2006/math" xmlns:v="urn:schemas-microsoft-com:vml" xmlns:wp="http://schemas.openxmlformats.org/drawingml/2006/wordprocessingDrawing" xmlns:w10="urn:schemas-microsoft-com:office:word" xmlns:w="http://schemas.openxmlformats.org/wordprocessingml/2006/main" xmlns:wne="http://schemas.microsoft.com/office/word/2006/wordml">
+  <w:abstractNum w:abstractNumId="0">
     <w:nsid w:val="20825236"/>
     <w:multiLevelType w:val="hybridMultilevel"/>
     <w:tmpl w:val="5F7A4272"/>
@@ -12468,7 +11953,7 @@
       </w:pPr>
     </w:lvl>
   </w:abstractNum>
-  <w:abstractNum w:abstractNumId="1" w15:restartNumberingAfterBreak="0">
+  <w:abstractNum w:abstractNumId="1">
     <w:nsid w:val="234E2A47"/>
     <w:multiLevelType w:val="hybridMultilevel"/>
     <w:tmpl w:val="C07A8300"/>
@@ -12557,7 +12042,7 @@
       </w:pPr>
     </w:lvl>
   </w:abstractNum>
-  <w:abstractNum w:abstractNumId="2" w15:restartNumberingAfterBreak="0">
+  <w:abstractNum w:abstractNumId="2">
     <w:nsid w:val="2F4B1D09"/>
     <w:multiLevelType w:val="hybridMultilevel"/>
     <w:tmpl w:val="3064BCD4"/>
@@ -12670,7 +12155,7 @@
       </w:rPr>
     </w:lvl>
   </w:abstractNum>
-  <w:abstractNum w:abstractNumId="3" w15:restartNumberingAfterBreak="0">
+  <w:abstractNum w:abstractNumId="3">
     <w:nsid w:val="50C66F37"/>
     <w:multiLevelType w:val="hybridMultilevel"/>
     <w:tmpl w:val="C9FA2CB0"/>
@@ -12775,7 +12260,7 @@
 </file>
 
 <file path=word/styles.xml><?xml version="1.0" encoding="utf-8"?>
-<w:styles xmlns:mc="http://schemas.openxmlformats.org/markup-compatibility/2006" xmlns:r="http://schemas.openxmlformats.org/officeDocument/2006/relationships" xmlns:w="http://schemas.openxmlformats.org/wordprocessingml/2006/main" xmlns:w14="http://schemas.microsoft.com/office/word/2010/wordml" xmlns:w15="http://schemas.microsoft.com/office/word/2012/wordml" xmlns:w16se="http://schemas.microsoft.com/office/word/2015/wordml/symex" mc:Ignorable="w14 w15 w16se">
+<w:styles xmlns:r="http://schemas.openxmlformats.org/officeDocument/2006/relationships" xmlns:w="http://schemas.openxmlformats.org/wordprocessingml/2006/main">
   <w:docDefaults>
     <w:rPrDefault>
       <w:rPr>
@@ -12791,381 +12276,144 @@
       </w:pPr>
     </w:pPrDefault>
   </w:docDefaults>
-  <w:latentStyles w:defLockedState="0" w:defUIPriority="99" w:defSemiHidden="0" w:defUnhideWhenUsed="0" w:defQFormat="0" w:count="374">
-    <w:lsdException w:name="Normal" w:uiPriority="0" w:qFormat="1"/>
-    <w:lsdException w:name="heading 1" w:uiPriority="9" w:qFormat="1"/>
-    <w:lsdException w:name="heading 2" w:semiHidden="1" w:uiPriority="9" w:unhideWhenUsed="1" w:qFormat="1"/>
-    <w:lsdException w:name="heading 3" w:semiHidden="1" w:uiPriority="9" w:unhideWhenUsed="1" w:qFormat="1"/>
-    <w:lsdException w:name="heading 4" w:semiHidden="1" w:uiPriority="9" w:unhideWhenUsed="1" w:qFormat="1"/>
-    <w:lsdException w:name="heading 5" w:semiHidden="1" w:uiPriority="9" w:unhideWhenUsed="1" w:qFormat="1"/>
-    <w:lsdException w:name="heading 6" w:semiHidden="1" w:uiPriority="9" w:unhideWhenUsed="1" w:qFormat="1"/>
-    <w:lsdException w:name="heading 7" w:semiHidden="1" w:uiPriority="9" w:unhideWhenUsed="1" w:qFormat="1"/>
-    <w:lsdException w:name="heading 8" w:semiHidden="1" w:uiPriority="9" w:unhideWhenUsed="1" w:qFormat="1"/>
-    <w:lsdException w:name="heading 9" w:semiHidden="1" w:uiPriority="9" w:unhideWhenUsed="1" w:qFormat="1"/>
-    <w:lsdException w:name="index 1" w:semiHidden="1" w:unhideWhenUsed="1"/>
-    <w:lsdException w:name="index 2" w:semiHidden="1" w:unhideWhenUsed="1"/>
-    <w:lsdException w:name="index 3" w:semiHidden="1" w:unhideWhenUsed="1"/>
-    <w:lsdException w:name="index 4" w:semiHidden="1" w:unhideWhenUsed="1"/>
-    <w:lsdException w:name="index 5" w:semiHidden="1" w:unhideWhenUsed="1"/>
-    <w:lsdException w:name="index 6" w:semiHidden="1" w:unhideWhenUsed="1"/>
-    <w:lsdException w:name="index 7" w:semiHidden="1" w:unhideWhenUsed="1"/>
-    <w:lsdException w:name="index 8" w:semiHidden="1" w:unhideWhenUsed="1"/>
-    <w:lsdException w:name="index 9" w:semiHidden="1" w:unhideWhenUsed="1"/>
-    <w:lsdException w:name="toc 1" w:semiHidden="1" w:uiPriority="39" w:unhideWhenUsed="1"/>
-    <w:lsdException w:name="toc 2" w:semiHidden="1" w:uiPriority="39" w:unhideWhenUsed="1"/>
-    <w:lsdException w:name="toc 3" w:semiHidden="1" w:uiPriority="39" w:unhideWhenUsed="1"/>
-    <w:lsdException w:name="toc 4" w:semiHidden="1" w:uiPriority="39" w:unhideWhenUsed="1"/>
-    <w:lsdException w:name="toc 5" w:semiHidden="1" w:uiPriority="39" w:unhideWhenUsed="1"/>
-    <w:lsdException w:name="toc 6" w:semiHidden="1" w:uiPriority="39" w:unhideWhenUsed="1"/>
-    <w:lsdException w:name="toc 7" w:semiHidden="1" w:uiPriority="39" w:unhideWhenUsed="1"/>
-    <w:lsdException w:name="toc 8" w:semiHidden="1" w:uiPriority="39" w:unhideWhenUsed="1"/>
-    <w:lsdException w:name="toc 9" w:semiHidden="1" w:uiPriority="39" w:unhideWhenUsed="1"/>
-    <w:lsdException w:name="Normal Indent" w:semiHidden="1" w:unhideWhenUsed="1"/>
-    <w:lsdException w:name="footnote text" w:semiHidden="1" w:unhideWhenUsed="1"/>
-    <w:lsdException w:name="annotation text" w:semiHidden="1" w:unhideWhenUsed="1"/>
-    <w:lsdException w:name="header" w:semiHidden="1" w:unhideWhenUsed="1"/>
-    <w:lsdException w:name="footer" w:semiHidden="1" w:unhideWhenUsed="1"/>
-    <w:lsdException w:name="index heading" w:semiHidden="1" w:unhideWhenUsed="1"/>
-    <w:lsdException w:name="caption" w:semiHidden="1" w:uiPriority="35" w:unhideWhenUsed="1" w:qFormat="1"/>
-    <w:lsdException w:name="table of figures" w:semiHidden="1" w:unhideWhenUsed="1"/>
-    <w:lsdException w:name="envelope address" w:semiHidden="1" w:unhideWhenUsed="1"/>
-    <w:lsdException w:name="envelope return" w:semiHidden="1" w:unhideWhenUsed="1"/>
-    <w:lsdException w:name="footnote reference" w:semiHidden="1" w:unhideWhenUsed="1"/>
-    <w:lsdException w:name="annotation reference" w:semiHidden="1" w:unhideWhenUsed="1"/>
-    <w:lsdException w:name="line number" w:semiHidden="1" w:unhideWhenUsed="1"/>
-    <w:lsdException w:name="page number" w:semiHidden="1" w:unhideWhenUsed="1"/>
-    <w:lsdException w:name="endnote reference" w:semiHidden="1" w:unhideWhenUsed="1"/>
-    <w:lsdException w:name="endnote text" w:semiHidden="1" w:unhideWhenUsed="1"/>
-    <w:lsdException w:name="table of authorities" w:semiHidden="1" w:unhideWhenUsed="1"/>
-    <w:lsdException w:name="macro" w:semiHidden="1" w:unhideWhenUsed="1"/>
-    <w:lsdException w:name="toa heading" w:semiHidden="1" w:unhideWhenUsed="1"/>
-    <w:lsdException w:name="List" w:semiHidden="1" w:unhideWhenUsed="1"/>
-    <w:lsdException w:name="List Bullet" w:semiHidden="1" w:unhideWhenUsed="1"/>
-    <w:lsdException w:name="List Number" w:semiHidden="1" w:unhideWhenUsed="1"/>
-    <w:lsdException w:name="List 2" w:semiHidden="1" w:unhideWhenUsed="1"/>
-    <w:lsdException w:name="List 3" w:semiHidden="1" w:unhideWhenUsed="1"/>
-    <w:lsdException w:name="List 4" w:semiHidden="1" w:unhideWhenUsed="1"/>
-    <w:lsdException w:name="List 5" w:semiHidden="1" w:unhideWhenUsed="1"/>
-    <w:lsdException w:name="List Bullet 2" w:semiHidden="1" w:unhideWhenUsed="1"/>
-    <w:lsdException w:name="List Bullet 3" w:semiHidden="1" w:unhideWhenUsed="1"/>
-    <w:lsdException w:name="List Bullet 4" w:semiHidden="1" w:unhideWhenUsed="1"/>
-    <w:lsdException w:name="List Bullet 5" w:semiHidden="1" w:unhideWhenUsed="1"/>
-    <w:lsdException w:name="List Number 2" w:semiHidden="1" w:unhideWhenUsed="1"/>
-    <w:lsdException w:name="List Number 3" w:semiHidden="1" w:unhideWhenUsed="1"/>
-    <w:lsdException w:name="List Number 4" w:semiHidden="1" w:unhideWhenUsed="1"/>
-    <w:lsdException w:name="List Number 5" w:semiHidden="1" w:unhideWhenUsed="1"/>
-    <w:lsdException w:name="Title" w:uiPriority="10" w:qFormat="1"/>
-    <w:lsdException w:name="Closing" w:semiHidden="1" w:unhideWhenUsed="1"/>
-    <w:lsdException w:name="Signature" w:semiHidden="1" w:unhideWhenUsed="1"/>
-    <w:lsdException w:name="Default Paragraph Font" w:semiHidden="1" w:uiPriority="1" w:unhideWhenUsed="1"/>
-    <w:lsdException w:name="Body Text" w:semiHidden="1" w:unhideWhenUsed="1"/>
-    <w:lsdException w:name="Body Text Indent" w:semiHidden="1" w:unhideWhenUsed="1"/>
-    <w:lsdException w:name="List Continue" w:semiHidden="1" w:unhideWhenUsed="1"/>
-    <w:lsdException w:name="List Continue 2" w:semiHidden="1" w:unhideWhenUsed="1"/>
-    <w:lsdException w:name="List Continue 3" w:semiHidden="1" w:unhideWhenUsed="1"/>
-    <w:lsdException w:name="List Continue 4" w:semiHidden="1" w:unhideWhenUsed="1"/>
-    <w:lsdException w:name="List Continue 5" w:semiHidden="1" w:unhideWhenUsed="1"/>
-    <w:lsdException w:name="Message Header" w:semiHidden="1" w:unhideWhenUsed="1"/>
-    <w:lsdException w:name="Subtitle" w:uiPriority="11" w:qFormat="1"/>
-    <w:lsdException w:name="Salutation" w:semiHidden="1" w:unhideWhenUsed="1"/>
-    <w:lsdException w:name="Date" w:semiHidden="1" w:unhideWhenUsed="1"/>
-    <w:lsdException w:name="Body Text First Indent" w:semiHidden="1" w:unhideWhenUsed="1"/>
-    <w:lsdException w:name="Body Text First Indent 2" w:semiHidden="1" w:unhideWhenUsed="1"/>
-    <w:lsdException w:name="Note Heading" w:semiHidden="1" w:unhideWhenUsed="1"/>
-    <w:lsdException w:name="Body Text 2" w:semiHidden="1" w:unhideWhenUsed="1"/>
-    <w:lsdException w:name="Body Text 3" w:semiHidden="1" w:unhideWhenUsed="1"/>
-    <w:lsdException w:name="Body Text Indent 2" w:semiHidden="1" w:unhideWhenUsed="1"/>
-    <w:lsdException w:name="Body Text Indent 3" w:semiHidden="1" w:unhideWhenUsed="1"/>
-    <w:lsdException w:name="Block Text" w:semiHidden="1" w:unhideWhenUsed="1"/>
-    <w:lsdException w:name="Hyperlink" w:semiHidden="1" w:unhideWhenUsed="1"/>
-    <w:lsdException w:name="FollowedHyperlink" w:semiHidden="1" w:unhideWhenUsed="1"/>
-    <w:lsdException w:name="Strong" w:uiPriority="22" w:qFormat="1"/>
-    <w:lsdException w:name="Emphasis" w:uiPriority="20" w:qFormat="1"/>
-    <w:lsdException w:name="Document Map" w:semiHidden="1" w:unhideWhenUsed="1"/>
-    <w:lsdException w:name="Plain Text" w:semiHidden="1" w:unhideWhenUsed="1"/>
-    <w:lsdException w:name="E-mail Signature" w:semiHidden="1" w:unhideWhenUsed="1"/>
-    <w:lsdException w:name="HTML Top of Form" w:semiHidden="1" w:unhideWhenUsed="1"/>
-    <w:lsdException w:name="HTML Bottom of Form" w:semiHidden="1" w:unhideWhenUsed="1"/>
-    <w:lsdException w:name="Normal (Web)" w:semiHidden="1" w:unhideWhenUsed="1"/>
-    <w:lsdException w:name="HTML Acronym" w:semiHidden="1" w:unhideWhenUsed="1"/>
-    <w:lsdException w:name="HTML Address" w:semiHidden="1" w:unhideWhenUsed="1"/>
-    <w:lsdException w:name="HTML Cite" w:semiHidden="1" w:unhideWhenUsed="1"/>
-    <w:lsdException w:name="HTML Code" w:semiHidden="1" w:unhideWhenUsed="1"/>
-    <w:lsdException w:name="HTML Definition" w:semiHidden="1" w:unhideWhenUsed="1"/>
-    <w:lsdException w:name="HTML Keyboard" w:semiHidden="1" w:unhideWhenUsed="1"/>
-    <w:lsdException w:name="HTML Preformatted" w:semiHidden="1" w:unhideWhenUsed="1"/>
-    <w:lsdException w:name="HTML Sample" w:semiHidden="1" w:unhideWhenUsed="1"/>
-    <w:lsdException w:name="HTML Typewriter" w:semiHidden="1" w:unhideWhenUsed="1"/>
-    <w:lsdException w:name="HTML Variable" w:semiHidden="1" w:unhideWhenUsed="1"/>
-    <w:lsdException w:name="Normal Table" w:semiHidden="1" w:unhideWhenUsed="1"/>
-    <w:lsdException w:name="annotation subject" w:semiHidden="1" w:unhideWhenUsed="1"/>
-    <w:lsdException w:name="No List" w:semiHidden="1" w:unhideWhenUsed="1"/>
-    <w:lsdException w:name="Outline List 1" w:semiHidden="1" w:unhideWhenUsed="1"/>
-    <w:lsdException w:name="Outline List 2" w:semiHidden="1" w:unhideWhenUsed="1"/>
-    <w:lsdException w:name="Outline List 3" w:semiHidden="1" w:unhideWhenUsed="1"/>
-    <w:lsdException w:name="Table Simple 1" w:semiHidden="1" w:unhideWhenUsed="1"/>
-    <w:lsdException w:name="Table Simple 2" w:semiHidden="1" w:unhideWhenUsed="1"/>
-    <w:lsdException w:name="Table Simple 3" w:semiHidden="1" w:unhideWhenUsed="1"/>
-    <w:lsdException w:name="Table Classic 1" w:semiHidden="1" w:unhideWhenUsed="1"/>
-    <w:lsdException w:name="Table Classic 2" w:semiHidden="1" w:unhideWhenUsed="1"/>
-    <w:lsdException w:name="Table Classic 3" w:semiHidden="1" w:unhideWhenUsed="1"/>
-    <w:lsdException w:name="Table Classic 4" w:semiHidden="1" w:unhideWhenUsed="1"/>
-    <w:lsdException w:name="Table Colorful 1" w:semiHidden="1" w:unhideWhenUsed="1"/>
-    <w:lsdException w:name="Table Colorful 2" w:semiHidden="1" w:unhideWhenUsed="1"/>
-    <w:lsdException w:name="Table Colorful 3" w:semiHidden="1" w:unhideWhenUsed="1"/>
-    <w:lsdException w:name="Table Columns 1" w:semiHidden="1" w:unhideWhenUsed="1"/>
-    <w:lsdException w:name="Table Columns 2" w:semiHidden="1" w:unhideWhenUsed="1"/>
-    <w:lsdException w:name="Table Columns 3" w:semiHidden="1" w:unhideWhenUsed="1"/>
-    <w:lsdException w:name="Table Columns 4" w:semiHidden="1" w:unhideWhenUsed="1"/>
-    <w:lsdException w:name="Table Columns 5" w:semiHidden="1" w:unhideWhenUsed="1"/>
-    <w:lsdException w:name="Table Grid 1" w:semiHidden="1" w:unhideWhenUsed="1"/>
-    <w:lsdException w:name="Table Grid 2" w:semiHidden="1" w:unhideWhenUsed="1"/>
-    <w:lsdException w:name="Table Grid 3" w:semiHidden="1" w:unhideWhenUsed="1"/>
-    <w:lsdException w:name="Table Grid 4" w:semiHidden="1" w:unhideWhenUsed="1"/>
-    <w:lsdException w:name="Table Grid 5" w:semiHidden="1" w:unhideWhenUsed="1"/>
-    <w:lsdException w:name="Table Grid 6" w:semiHidden="1" w:unhideWhenUsed="1"/>
-    <w:lsdException w:name="Table Grid 7" w:semiHidden="1" w:unhideWhenUsed="1"/>
-    <w:lsdException w:name="Table Grid 8" w:semiHidden="1" w:unhideWhenUsed="1"/>
-    <w:lsdException w:name="Table List 1" w:semiHidden="1" w:unhideWhenUsed="1"/>
-    <w:lsdException w:name="Table List 2" w:semiHidden="1" w:unhideWhenUsed="1"/>
-    <w:lsdException w:name="Table List 3" w:semiHidden="1" w:unhideWhenUsed="1"/>
-    <w:lsdException w:name="Table List 4" w:semiHidden="1" w:unhideWhenUsed="1"/>
-    <w:lsdException w:name="Table List 5" w:semiHidden="1" w:unhideWhenUsed="1"/>
-    <w:lsdException w:name="Table List 6" w:semiHidden="1" w:unhideWhenUsed="1"/>
-    <w:lsdException w:name="Table List 7" w:semiHidden="1" w:unhideWhenUsed="1"/>
-    <w:lsdException w:name="Table List 8" w:semiHidden="1" w:unhideWhenUsed="1"/>
-    <w:lsdException w:name="Table 3D effects 1" w:semiHidden="1" w:unhideWhenUsed="1"/>
-    <w:lsdException w:name="Table 3D effects 2" w:semiHidden="1" w:unhideWhenUsed="1"/>
-    <w:lsdException w:name="Table 3D effects 3" w:semiHidden="1" w:unhideWhenUsed="1"/>
-    <w:lsdException w:name="Table Contemporary" w:semiHidden="1" w:unhideWhenUsed="1"/>
-    <w:lsdException w:name="Table Elegant" w:semiHidden="1" w:unhideWhenUsed="1"/>
-    <w:lsdException w:name="Table Professional" w:semiHidden="1" w:unhideWhenUsed="1"/>
-    <w:lsdException w:name="Table Subtle 1" w:semiHidden="1" w:unhideWhenUsed="1"/>
-    <w:lsdException w:name="Table Subtle 2" w:semiHidden="1" w:unhideWhenUsed="1"/>
-    <w:lsdException w:name="Table Web 1" w:semiHidden="1" w:unhideWhenUsed="1"/>
-    <w:lsdException w:name="Table Web 2" w:semiHidden="1" w:unhideWhenUsed="1"/>
-    <w:lsdException w:name="Table Web 3" w:semiHidden="1" w:unhideWhenUsed="1"/>
-    <w:lsdException w:name="Balloon Text" w:semiHidden="1" w:unhideWhenUsed="1"/>
-    <w:lsdException w:name="Table Grid" w:uiPriority="59"/>
-    <w:lsdException w:name="Table Theme" w:semiHidden="1" w:unhideWhenUsed="1"/>
-    <w:lsdException w:name="Placeholder Text" w:semiHidden="1"/>
-    <w:lsdException w:name="No Spacing" w:uiPriority="1" w:qFormat="1"/>
-    <w:lsdException w:name="Light Shading" w:uiPriority="60"/>
-    <w:lsdException w:name="Light List" w:uiPriority="61"/>
-    <w:lsdException w:name="Light Grid" w:uiPriority="62"/>
-    <w:lsdException w:name="Medium Shading 1" w:uiPriority="63"/>
-    <w:lsdException w:name="Medium Shading 2" w:uiPriority="64"/>
-    <w:lsdException w:name="Medium List 1" w:uiPriority="65"/>
-    <w:lsdException w:name="Medium List 2" w:uiPriority="66"/>
-    <w:lsdException w:name="Medium Grid 1" w:uiPriority="67"/>
-    <w:lsdException w:name="Medium Grid 2" w:uiPriority="68"/>
-    <w:lsdException w:name="Medium Grid 3" w:uiPriority="69"/>
-    <w:lsdException w:name="Dark List" w:uiPriority="70"/>
-    <w:lsdException w:name="Colorful Shading" w:uiPriority="71"/>
-    <w:lsdException w:name="Colorful List" w:uiPriority="72"/>
-    <w:lsdException w:name="Colorful Grid" w:uiPriority="73"/>
-    <w:lsdException w:name="Light Shading Accent 1" w:uiPriority="60"/>
-    <w:lsdException w:name="Light List Accent 1" w:uiPriority="61"/>
-    <w:lsdException w:name="Light Grid Accent 1" w:uiPriority="62"/>
-    <w:lsdException w:name="Medium Shading 1 Accent 1" w:uiPriority="63"/>
-    <w:lsdException w:name="Medium Shading 2 Accent 1" w:uiPriority="64"/>
-    <w:lsdException w:name="Medium List 1 Accent 1" w:uiPriority="65"/>
-    <w:lsdException w:name="Revision" w:semiHidden="1"/>
-    <w:lsdException w:name="List Paragraph" w:uiPriority="34" w:qFormat="1"/>
-    <w:lsdException w:name="Quote" w:uiPriority="29" w:qFormat="1"/>
-    <w:lsdException w:name="Intense Quote" w:uiPriority="30" w:qFormat="1"/>
-    <w:lsdException w:name="Medium List 2 Accent 1" w:uiPriority="66"/>
-    <w:lsdException w:name="Medium Grid 1 Accent 1" w:uiPriority="67"/>
-    <w:lsdException w:name="Medium Grid 2 Accent 1" w:uiPriority="68"/>
-    <w:lsdException w:name="Medium Grid 3 Accent 1" w:uiPriority="69"/>
-    <w:lsdException w:name="Dark List Accent 1" w:uiPriority="70"/>
-    <w:lsdException w:name="Colorful Shading Accent 1" w:uiPriority="71"/>
-    <w:lsdException w:name="Colorful List Accent 1" w:uiPriority="72"/>
-    <w:lsdException w:name="Colorful Grid Accent 1" w:uiPriority="73"/>
-    <w:lsdException w:name="Light Shading Accent 2" w:uiPriority="60"/>
-    <w:lsdException w:name="Light List Accent 2" w:uiPriority="61"/>
-    <w:lsdException w:name="Light Grid Accent 2" w:uiPriority="62"/>
-    <w:lsdException w:name="Medium Shading 1 Accent 2" w:uiPriority="63"/>
-    <w:lsdException w:name="Medium Shading 2 Accent 2" w:uiPriority="64"/>
-    <w:lsdException w:name="Medium List 1 Accent 2" w:uiPriority="65"/>
-    <w:lsdException w:name="Medium List 2 Accent 2" w:uiPriority="66"/>
-    <w:lsdException w:name="Medium Grid 1 Accent 2" w:uiPriority="67"/>
-    <w:lsdException w:name="Medium Grid 2 Accent 2" w:uiPriority="68"/>
-    <w:lsdException w:name="Medium Grid 3 Accent 2" w:uiPriority="69"/>
-    <w:lsdException w:name="Dark List Accent 2" w:uiPriority="70"/>
-    <w:lsdException w:name="Colorful Shading Accent 2" w:uiPriority="71"/>
-    <w:lsdException w:name="Colorful List Accent 2" w:uiPriority="72"/>
-    <w:lsdException w:name="Colorful Grid Accent 2" w:uiPriority="73"/>
-    <w:lsdException w:name="Light Shading Accent 3" w:uiPriority="60"/>
-    <w:lsdException w:name="Light List Accent 3" w:uiPriority="61"/>
-    <w:lsdException w:name="Light Grid Accent 3" w:uiPriority="62"/>
-    <w:lsdException w:name="Medium Shading 1 Accent 3" w:uiPriority="63"/>
-    <w:lsdException w:name="Medium Shading 2 Accent 3" w:uiPriority="64"/>
-    <w:lsdException w:name="Medium List 1 Accent 3" w:uiPriority="65"/>
-    <w:lsdException w:name="Medium List 2 Accent 3" w:uiPriority="66"/>
-    <w:lsdException w:name="Medium Grid 1 Accent 3" w:uiPriority="67"/>
-    <w:lsdException w:name="Medium Grid 2 Accent 3" w:uiPriority="68"/>
-    <w:lsdException w:name="Medium Grid 3 Accent 3" w:uiPriority="69"/>
-    <w:lsdException w:name="Dark List Accent 3" w:uiPriority="70"/>
-    <w:lsdException w:name="Colorful Shading Accent 3" w:uiPriority="71"/>
-    <w:lsdException w:name="Colorful List Accent 3" w:uiPriority="72"/>
-    <w:lsdException w:name="Colorful Grid Accent 3" w:uiPriority="73"/>
-    <w:lsdException w:name="Light Shading Accent 4" w:uiPriority="60"/>
-    <w:lsdException w:name="Light List Accent 4" w:uiPriority="61"/>
-    <w:lsdException w:name="Light Grid Accent 4" w:uiPriority="62"/>
-    <w:lsdException w:name="Medium Shading 1 Accent 4" w:uiPriority="63"/>
-    <w:lsdException w:name="Medium Shading 2 Accent 4" w:uiPriority="64"/>
-    <w:lsdException w:name="Medium List 1 Accent 4" w:uiPriority="65"/>
-    <w:lsdException w:name="Medium List 2 Accent 4" w:uiPriority="66"/>
-    <w:lsdException w:name="Medium Grid 1 Accent 4" w:uiPriority="67"/>
-    <w:lsdException w:name="Medium Grid 2 Accent 4" w:uiPriority="68"/>
-    <w:lsdException w:name="Medium Grid 3 Accent 4" w:uiPriority="69"/>
-    <w:lsdException w:name="Dark List Accent 4" w:uiPriority="70"/>
-    <w:lsdException w:name="Colorful Shading Accent 4" w:uiPriority="71"/>
-    <w:lsdException w:name="Colorful List Accent 4" w:uiPriority="72"/>
-    <w:lsdException w:name="Colorful Grid Accent 4" w:uiPriority="73"/>
-    <w:lsdException w:name="Light Shading Accent 5" w:uiPriority="60"/>
-    <w:lsdException w:name="Light List Accent 5" w:uiPriority="61"/>
-    <w:lsdException w:name="Light Grid Accent 5" w:uiPriority="62"/>
-    <w:lsdException w:name="Medium Shading 1 Accent 5" w:uiPriority="63"/>
-    <w:lsdException w:name="Medium Shading 2 Accent 5" w:uiPriority="64"/>
-    <w:lsdException w:name="Medium List 1 Accent 5" w:uiPriority="65"/>
-    <w:lsdException w:name="Medium List 2 Accent 5" w:uiPriority="66"/>
-    <w:lsdException w:name="Medium Grid 1 Accent 5" w:uiPriority="67"/>
-    <w:lsdException w:name="Medium Grid 2 Accent 5" w:uiPriority="68"/>
-    <w:lsdException w:name="Medium Grid 3 Accent 5" w:uiPriority="69"/>
-    <w:lsdException w:name="Dark List Accent 5" w:uiPriority="70"/>
-    <w:lsdException w:name="Colorful Shading Accent 5" w:uiPriority="71"/>
-    <w:lsdException w:name="Colorful List Accent 5" w:uiPriority="72"/>
-    <w:lsdException w:name="Colorful Grid Accent 5" w:uiPriority="73"/>
-    <w:lsdException w:name="Light Shading Accent 6" w:uiPriority="60"/>
-    <w:lsdException w:name="Light List Accent 6" w:uiPriority="61"/>
-    <w:lsdException w:name="Light Grid Accent 6" w:uiPriority="62"/>
-    <w:lsdException w:name="Medium Shading 1 Accent 6" w:uiPriority="63"/>
-    <w:lsdException w:name="Medium Shading 2 Accent 6" w:uiPriority="64"/>
-    <w:lsdException w:name="Medium List 1 Accent 6" w:uiPriority="65"/>
-    <w:lsdException w:name="Medium List 2 Accent 6" w:uiPriority="66"/>
-    <w:lsdException w:name="Medium Grid 1 Accent 6" w:uiPriority="67"/>
-    <w:lsdException w:name="Medium Grid 2 Accent 6" w:uiPriority="68"/>
-    <w:lsdException w:name="Medium Grid 3 Accent 6" w:uiPriority="69"/>
-    <w:lsdException w:name="Dark List Accent 6" w:uiPriority="70"/>
-    <w:lsdException w:name="Colorful Shading Accent 6" w:uiPriority="71"/>
-    <w:lsdException w:name="Colorful List Accent 6" w:uiPriority="72"/>
-    <w:lsdException w:name="Colorful Grid Accent 6" w:uiPriority="73"/>
-    <w:lsdException w:name="Subtle Emphasis" w:uiPriority="19" w:qFormat="1"/>
-    <w:lsdException w:name="Intense Emphasis" w:uiPriority="21" w:qFormat="1"/>
-    <w:lsdException w:name="Subtle Reference" w:uiPriority="31" w:qFormat="1"/>
-    <w:lsdException w:name="Intense Reference" w:uiPriority="32" w:qFormat="1"/>
-    <w:lsdException w:name="Book Title" w:uiPriority="33" w:qFormat="1"/>
-    <w:lsdException w:name="Bibliography" w:semiHidden="1" w:uiPriority="37" w:unhideWhenUsed="1"/>
-    <w:lsdException w:name="TOC Heading" w:semiHidden="1" w:uiPriority="39" w:unhideWhenUsed="1" w:qFormat="1"/>
-    <w:lsdException w:name="Plain Table 1" w:uiPriority="41"/>
-    <w:lsdException w:name="Plain Table 2" w:uiPriority="42"/>
-    <w:lsdException w:name="Plain Table 3" w:uiPriority="43"/>
-    <w:lsdException w:name="Plain Table 4" w:uiPriority="44"/>
-    <w:lsdException w:name="Plain Table 5" w:uiPriority="45"/>
-    <w:lsdException w:name="Grid Table Light" w:uiPriority="40"/>
-    <w:lsdException w:name="Grid Table 1 Light" w:uiPriority="46"/>
-    <w:lsdException w:name="Grid Table 2" w:uiPriority="47"/>
-    <w:lsdException w:name="Grid Table 3" w:uiPriority="48"/>
-    <w:lsdException w:name="Grid Table 4" w:uiPriority="49"/>
-    <w:lsdException w:name="Grid Table 5 Dark" w:uiPriority="50"/>
-    <w:lsdException w:name="Grid Table 6 Colorful" w:uiPriority="51"/>
-    <w:lsdException w:name="Grid Table 7 Colorful" w:uiPriority="52"/>
-    <w:lsdException w:name="Grid Table 1 Light Accent 1" w:uiPriority="46"/>
-    <w:lsdException w:name="Grid Table 2 Accent 1" w:uiPriority="47"/>
-    <w:lsdException w:name="Grid Table 3 Accent 1" w:uiPriority="48"/>
-    <w:lsdException w:name="Grid Table 4 Accent 1" w:uiPriority="49"/>
-    <w:lsdException w:name="Grid Table 5 Dark Accent 1" w:uiPriority="50"/>
-    <w:lsdException w:name="Grid Table 6 Colorful Accent 1" w:uiPriority="51"/>
-    <w:lsdException w:name="Grid Table 7 Colorful Accent 1" w:uiPriority="52"/>
-    <w:lsdException w:name="Grid Table 1 Light Accent 2" w:uiPriority="46"/>
-    <w:lsdException w:name="Grid Table 2 Accent 2" w:uiPriority="47"/>
-    <w:lsdException w:name="Grid Table 3 Accent 2" w:uiPriority="48"/>
-    <w:lsdException w:name="Grid Table 4 Accent 2" w:uiPriority="49"/>
-    <w:lsdException w:name="Grid Table 5 Dark Accent 2" w:uiPriority="50"/>
-    <w:lsdException w:name="Grid Table 6 Colorful Accent 2" w:uiPriority="51"/>
-    <w:lsdException w:name="Grid Table 7 Colorful Accent 2" w:uiPriority="52"/>
-    <w:lsdException w:name="Grid Table 1 Light Accent 3" w:uiPriority="46"/>
-    <w:lsdException w:name="Grid Table 2 Accent 3" w:uiPriority="47"/>
-    <w:lsdException w:name="Grid Table 3 Accent 3" w:uiPriority="48"/>
-    <w:lsdException w:name="Grid Table 4 Accent 3" w:uiPriority="49"/>
-    <w:lsdException w:name="Grid Table 5 Dark Accent 3" w:uiPriority="50"/>
-    <w:lsdException w:name="Grid Table 6 Colorful Accent 3" w:uiPriority="51"/>
-    <w:lsdException w:name="Grid Table 7 Colorful Accent 3" w:uiPriority="52"/>
-    <w:lsdException w:name="Grid Table 1 Light Accent 4" w:uiPriority="46"/>
-    <w:lsdException w:name="Grid Table 2 Accent 4" w:uiPriority="47"/>
-    <w:lsdException w:name="Grid Table 3 Accent 4" w:uiPriority="48"/>
-    <w:lsdException w:name="Grid Table 4 Accent 4" w:uiPriority="49"/>
-    <w:lsdException w:name="Grid Table 5 Dark Accent 4" w:uiPriority="50"/>
-    <w:lsdException w:name="Grid Table 6 Colorful Accent 4" w:uiPriority="51"/>
-    <w:lsdException w:name="Grid Table 7 Colorful Accent 4" w:uiPriority="52"/>
-    <w:lsdException w:name="Grid Table 1 Light Accent 5" w:uiPriority="46"/>
-    <w:lsdException w:name="Grid Table 2 Accent 5" w:uiPriority="47"/>
-    <w:lsdException w:name="Grid Table 3 Accent 5" w:uiPriority="48"/>
-    <w:lsdException w:name="Grid Table 4 Accent 5" w:uiPriority="49"/>
-    <w:lsdException w:name="Grid Table 5 Dark Accent 5" w:uiPriority="50"/>
-    <w:lsdException w:name="Grid Table 6 Colorful Accent 5" w:uiPriority="51"/>
-    <w:lsdException w:name="Grid Table 7 Colorful Accent 5" w:uiPriority="52"/>
-    <w:lsdException w:name="Grid Table 1 Light Accent 6" w:uiPriority="46"/>
-    <w:lsdException w:name="Grid Table 2 Accent 6" w:uiPriority="47"/>
-    <w:lsdException w:name="Grid Table 3 Accent 6" w:uiPriority="48"/>
-    <w:lsdException w:name="Grid Table 4 Accent 6" w:uiPriority="49"/>
-    <w:lsdException w:name="Grid Table 5 Dark Accent 6" w:uiPriority="50"/>
-    <w:lsdException w:name="Grid Table 6 Colorful Accent 6" w:uiPriority="51"/>
-    <w:lsdException w:name="Grid Table 7 Colorful Accent 6" w:uiPriority="52"/>
-    <w:lsdException w:name="List Table 1 Light" w:uiPriority="46"/>
-    <w:lsdException w:name="List Table 2" w:uiPriority="47"/>
-    <w:lsdException w:name="List Table 3" w:uiPriority="48"/>
-    <w:lsdException w:name="List Table 4" w:uiPriority="49"/>
-    <w:lsdException w:name="List Table 5 Dark" w:uiPriority="50"/>
-    <w:lsdException w:name="List Table 6 Colorful" w:uiPriority="51"/>
-    <w:lsdException w:name="List Table 7 Colorful" w:uiPriority="52"/>
-    <w:lsdException w:name="List Table 1 Light Accent 1" w:uiPriority="46"/>
-    <w:lsdException w:name="List Table 2 Accent 1" w:uiPriority="47"/>
-    <w:lsdException w:name="List Table 3 Accent 1" w:uiPriority="48"/>
-    <w:lsdException w:name="List Table 4 Accent 1" w:uiPriority="49"/>
-    <w:lsdException w:name="List Table 5 Dark Accent 1" w:uiPriority="50"/>
-    <w:lsdException w:name="List Table 6 Colorful Accent 1" w:uiPriority="51"/>
-    <w:lsdException w:name="List Table 7 Colorful Accent 1" w:uiPriority="52"/>
-    <w:lsdException w:name="List Table 1 Light Accent 2" w:uiPriority="46"/>
-    <w:lsdException w:name="List Table 2 Accent 2" w:uiPriority="47"/>
-    <w:lsdException w:name="List Table 3 Accent 2" w:uiPriority="48"/>
-    <w:lsdException w:name="List Table 4 Accent 2" w:uiPriority="49"/>
-    <w:lsdException w:name="List Table 5 Dark Accent 2" w:uiPriority="50"/>
-    <w:lsdException w:name="List Table 6 Colorful Accent 2" w:uiPriority="51"/>
-    <w:lsdException w:name="List Table 7 Colorful Accent 2" w:uiPriority="52"/>
-    <w:lsdException w:name="List Table 1 Light Accent 3" w:uiPriority="46"/>
-    <w:lsdException w:name="List Table 2 Accent 3" w:uiPriority="47"/>
-    <w:lsdException w:name="List Table 3 Accent 3" w:uiPriority="48"/>
-    <w:lsdException w:name="List Table 4 Accent 3" w:uiPriority="49"/>
-    <w:lsdException w:name="List Table 5 Dark Accent 3" w:uiPriority="50"/>
-    <w:lsdException w:name="List Table 6 Colorful Accent 3" w:uiPriority="51"/>
-    <w:lsdException w:name="List Table 7 Colorful Accent 3" w:uiPriority="52"/>
-    <w:lsdException w:name="List Table 1 Light Accent 4" w:uiPriority="46"/>
-    <w:lsdException w:name="List Table 2 Accent 4" w:uiPriority="47"/>
-    <w:lsdException w:name="List Table 3 Accent 4" w:uiPriority="48"/>
-    <w:lsdException w:name="List Table 4 Accent 4" w:uiPriority="49"/>
-    <w:lsdException w:name="List Table 5 Dark Accent 4" w:uiPriority="50"/>
-    <w:lsdException w:name="List Table 6 Colorful Accent 4" w:uiPriority="51"/>
-    <w:lsdException w:name="List Table 7 Colorful Accent 4" w:uiPriority="52"/>
-    <w:lsdException w:name="List Table 1 Light Accent 5" w:uiPriority="46"/>
-    <w:lsdException w:name="List Table 2 Accent 5" w:uiPriority="47"/>
-    <w:lsdException w:name="List Table 3 Accent 5" w:uiPriority="48"/>
-    <w:lsdException w:name="List Table 4 Accent 5" w:uiPriority="49"/>
-    <w:lsdException w:name="List Table 5 Dark Accent 5" w:uiPriority="50"/>
-    <w:lsdException w:name="List Table 6 Colorful Accent 5" w:uiPriority="51"/>
-    <w:lsdException w:name="List Table 7 Colorful Accent 5" w:uiPriority="52"/>
-    <w:lsdException w:name="List Table 1 Light Accent 6" w:uiPriority="46"/>
-    <w:lsdException w:name="List Table 2 Accent 6" w:uiPriority="47"/>
-    <w:lsdException w:name="List Table 3 Accent 6" w:uiPriority="48"/>
-    <w:lsdException w:name="List Table 4 Accent 6" w:uiPriority="49"/>
-    <w:lsdException w:name="List Table 5 Dark Accent 6" w:uiPriority="50"/>
-    <w:lsdException w:name="List Table 6 Colorful Accent 6" w:uiPriority="51"/>
-    <w:lsdException w:name="List Table 7 Colorful Accent 6" w:uiPriority="52"/>
-    <w:lsdException w:name="Mention" w:semiHidden="1" w:unhideWhenUsed="1"/>
-    <w:lsdException w:name="Smart Hyperlink" w:semiHidden="1" w:unhideWhenUsed="1"/>
-    <w:lsdException w:name="Hashtag" w:semiHidden="1" w:unhideWhenUsed="1"/>
+  <w:latentStyles w:defLockedState="0" w:defUIPriority="99" w:defSemiHidden="1" w:defUnhideWhenUsed="1" w:defQFormat="0" w:count="267">
+    <w:lsdException w:name="Normal" w:semiHidden="0" w:uiPriority="0" w:unhideWhenUsed="0" w:qFormat="1"/>
+    <w:lsdException w:name="heading 1" w:semiHidden="0" w:uiPriority="9" w:unhideWhenUsed="0" w:qFormat="1"/>
+    <w:lsdException w:name="heading 2" w:uiPriority="9" w:qFormat="1"/>
+    <w:lsdException w:name="heading 3" w:uiPriority="9" w:qFormat="1"/>
+    <w:lsdException w:name="heading 4" w:uiPriority="9" w:qFormat="1"/>
+    <w:lsdException w:name="heading 5" w:uiPriority="9" w:qFormat="1"/>
+    <w:lsdException w:name="heading 6" w:uiPriority="9" w:qFormat="1"/>
+    <w:lsdException w:name="heading 7" w:uiPriority="9" w:qFormat="1"/>
+    <w:lsdException w:name="heading 8" w:uiPriority="9" w:qFormat="1"/>
+    <w:lsdException w:name="heading 9" w:uiPriority="9" w:qFormat="1"/>
+    <w:lsdException w:name="toc 1" w:uiPriority="39"/>
+    <w:lsdException w:name="toc 2" w:uiPriority="39"/>
+    <w:lsdException w:name="toc 3" w:uiPriority="39"/>
+    <w:lsdException w:name="toc 4" w:uiPriority="39"/>
+    <w:lsdException w:name="toc 5" w:uiPriority="39"/>
+    <w:lsdException w:name="toc 6" w:uiPriority="39"/>
+    <w:lsdException w:name="toc 7" w:uiPriority="39"/>
+    <w:lsdException w:name="toc 8" w:uiPriority="39"/>
+    <w:lsdException w:name="toc 9" w:uiPriority="39"/>
+    <w:lsdException w:name="caption" w:uiPriority="35" w:qFormat="1"/>
+    <w:lsdException w:name="Title" w:semiHidden="0" w:uiPriority="10" w:unhideWhenUsed="0" w:qFormat="1"/>
+    <w:lsdException w:name="Default Paragraph Font" w:uiPriority="1"/>
+    <w:lsdException w:name="Subtitle" w:semiHidden="0" w:uiPriority="11" w:unhideWhenUsed="0" w:qFormat="1"/>
+    <w:lsdException w:name="Strong" w:semiHidden="0" w:uiPriority="22" w:unhideWhenUsed="0" w:qFormat="1"/>
+    <w:lsdException w:name="Emphasis" w:semiHidden="0" w:uiPriority="20" w:unhideWhenUsed="0" w:qFormat="1"/>
+    <w:lsdException w:name="Table Grid" w:semiHidden="0" w:uiPriority="59" w:unhideWhenUsed="0"/>
+    <w:lsdException w:name="Placeholder Text" w:unhideWhenUsed="0"/>
+    <w:lsdException w:name="No Spacing" w:semiHidden="0" w:uiPriority="1" w:unhideWhenUsed="0" w:qFormat="1"/>
+    <w:lsdException w:name="Light Shading" w:semiHidden="0" w:uiPriority="60" w:unhideWhenUsed="0"/>
+    <w:lsdException w:name="Light List" w:semiHidden="0" w:uiPriority="61" w:unhideWhenUsed="0"/>
+    <w:lsdException w:name="Light Grid" w:semiHidden="0" w:uiPriority="62" w:unhideWhenUsed="0"/>
+    <w:lsdException w:name="Medium Shading 1" w:semiHidden="0" w:uiPriority="63" w:unhideWhenUsed="0"/>
+    <w:lsdException w:name="Medium Shading 2" w:semiHidden="0" w:uiPriority="64" w:unhideWhenUsed="0"/>
+    <w:lsdException w:name="Medium List 1" w:semiHidden="0" w:uiPriority="65" w:unhideWhenUsed="0"/>
+    <w:lsdException w:name="Medium List 2" w:semiHidden="0" w:uiPriority="66" w:unhideWhenUsed="0"/>
+    <w:lsdException w:name="Medium Grid 1" w:semiHidden="0" w:uiPriority="67" w:unhideWhenUsed="0"/>
+    <w:lsdException w:name="Medium Grid 2" w:semiHidden="0" w:uiPriority="68" w:unhideWhenUsed="0"/>
+    <w:lsdException w:name="Medium Grid 3" w:semiHidden="0" w:uiPriority="69" w:unhideWhenUsed="0"/>
+    <w:lsdException w:name="Dark List" w:semiHidden="0" w:uiPriority="70" w:unhideWhenUsed="0"/>
+    <w:lsdException w:name="Colorful Shading" w:semiHidden="0" w:uiPriority="71" w:unhideWhenUsed="0"/>
+    <w:lsdException w:name="Colorful List" w:semiHidden="0" w:uiPriority="72" w:unhideWhenUsed="0"/>
+    <w:lsdException w:name="Colorful Grid" w:semiHidden="0" w:uiPriority="73" w:unhideWhenUsed="0"/>
+    <w:lsdException w:name="Light Shading Accent 1" w:semiHidden="0" w:uiPriority="60" w:unhideWhenUsed="0"/>
+    <w:lsdException w:name="Light List Accent 1" w:semiHidden="0" w:uiPriority="61" w:unhideWhenUsed="0"/>
+    <w:lsdException w:name="Light Grid Accent 1" w:semiHidden="0" w:uiPriority="62" w:unhideWhenUsed="0"/>
+    <w:lsdException w:name="Medium Shading 1 Accent 1" w:semiHidden="0" w:uiPriority="63" w:unhideWhenUsed="0"/>
+    <w:lsdException w:name="Medium Shading 2 Accent 1" w:semiHidden="0" w:uiPriority="64" w:unhideWhenUsed="0"/>
+    <w:lsdException w:name="Medium List 1 Accent 1" w:semiHidden="0" w:uiPriority="65" w:unhideWhenUsed="0"/>
+    <w:lsdException w:name="Revision" w:unhideWhenUsed="0"/>
+    <w:lsdException w:name="List Paragraph" w:semiHidden="0" w:uiPriority="34" w:unhideWhenUsed="0" w:qFormat="1"/>
+    <w:lsdException w:name="Quote" w:semiHidden="0" w:uiPriority="29" w:unhideWhenUsed="0" w:qFormat="1"/>
+    <w:lsdException w:name="Intense Quote" w:semiHidden="0" w:uiPriority="30" w:unhideWhenUsed="0" w:qFormat="1"/>
+    <w:lsdException w:name="Medium List 2 Accent 1" w:semiHidden="0" w:uiPriority="66" w:unhideWhenUsed="0"/>
+    <w:lsdException w:name="Medium Grid 1 Accent 1" w:semiHidden="0" w:uiPriority="67" w:unhideWhenUsed="0"/>
+    <w:lsdException w:name="Medium Grid 2 Accent 1" w:semiHidden="0" w:uiPriority="68" w:unhideWhenUsed="0"/>
+    <w:lsdException w:name="Medium Grid 3 Accent 1" w:semiHidden="0" w:uiPriority="69" w:unhideWhenUsed="0"/>
+    <w:lsdException w:name="Dark List Accent 1" w:semiHidden="0" w:uiPriority="70" w:unhideWhenUsed="0"/>
+    <w:lsdException w:name="Colorful Shading Accent 1" w:semiHidden="0" w:uiPriority="71" w:unhideWhenUsed="0"/>
+    <w:lsdException w:name="Colorful List Accent 1" w:semiHidden="0" w:uiPriority="72" w:unhideWhenUsed="0"/>
+    <w:lsdException w:name="Colorful Grid Accent 1" w:semiHidden="0" w:uiPriority="73" w:unhideWhenUsed="0"/>
+    <w:lsdException w:name="Light Shading Accent 2" w:semiHidden="0" w:uiPriority="60" w:unhideWhenUsed="0"/>
+    <w:lsdException w:name="Light List Accent 2" w:semiHidden="0" w:uiPriority="61" w:unhideWhenUsed="0"/>
+    <w:lsdException w:name="Light Grid Accent 2" w:semiHidden="0" w:uiPriority="62" w:unhideWhenUsed="0"/>
+    <w:lsdException w:name="Medium Shading 1 Accent 2" w:semiHidden="0" w:uiPriority="63" w:unhideWhenUsed="0"/>
+    <w:lsdException w:name="Medium Shading 2 Accent 2" w:semiHidden="0" w:uiPriority="64" w:unhideWhenUsed="0"/>
+    <w:lsdException w:name="Medium List 1 Accent 2" w:semiHidden="0" w:uiPriority="65" w:unhideWhenUsed="0"/>
+    <w:lsdException w:name="Medium List 2 Accent 2" w:semiHidden="0" w:uiPriority="66" w:unhideWhenUsed="0"/>
+    <w:lsdException w:name="Medium Grid 1 Accent 2" w:semiHidden="0" w:uiPriority="67" w:unhideWhenUsed="0"/>
+    <w:lsdException w:name="Medium Grid 2 Accent 2" w:semiHidden="0" w:uiPriority="68" w:unhideWhenUsed="0"/>
+    <w:lsdException w:name="Medium Grid 3 Accent 2" w:semiHidden="0" w:uiPriority="69" w:unhideWhenUsed="0"/>
+    <w:lsdException w:name="Dark List Accent 2" w:semiHidden="0" w:uiPriority="70" w:unhideWhenUsed="0"/>
+    <w:lsdException w:name="Colorful Shading Accent 2" w:semiHidden="0" w:uiPriority="71" w:unhideWhenUsed="0"/>
+    <w:lsdException w:name="Colorful List Accent 2" w:semiHidden="0" w:uiPriority="72" w:unhideWhenUsed="0"/>
+    <w:lsdException w:name="Colorful Grid Accent 2" w:semiHidden="0" w:uiPriority="73" w:unhideWhenUsed="0"/>
+    <w:lsdException w:name="Light Shading Accent 3" w:semiHidden="0" w:uiPriority="60" w:unhideWhenUsed="0"/>
+    <w:lsdException w:name="Light List Accent 3" w:semiHidden="0" w:uiPriority="61" w:unhideWhenUsed="0"/>
+    <w:lsdException w:name="Light Grid Accent 3" w:semiHidden="0" w:uiPriority="62" w:unhideWhenUsed="0"/>
+    <w:lsdException w:name="Medium Shading 1 Accent 3" w:semiHidden="0" w:uiPriority="63" w:unhideWhenUsed="0"/>
+    <w:lsdException w:name="Medium Shading 2 Accent 3" w:semiHidden="0" w:uiPriority="64" w:unhideWhenUsed="0"/>
+    <w:lsdException w:name="Medium List 1 Accent 3" w:semiHidden="0" w:uiPriority="65" w:unhideWhenUsed="0"/>
+    <w:lsdException w:name="Medium List 2 Accent 3" w:semiHidden="0" w:uiPriority="66" w:unhideWhenUsed="0"/>
+    <w:lsdException w:name="Medium Grid 1 Accent 3" w:semiHidden="0" w:uiPriority="67" w:unhideWhenUsed="0"/>
+    <w:lsdException w:name="Medium Grid 2 Accent 3" w:semiHidden="0" w:uiPriority="68" w:unhideWhenUsed="0"/>
+    <w:lsdException w:name="Medium Grid 3 Accent 3" w:semiHidden="0" w:uiPriority="69" w:unhideWhenUsed="0"/>
+    <w:lsdException w:name="Dark List Accent 3" w:semiHidden="0" w:uiPriority="70" w:unhideWhenUsed="0"/>
+    <w:lsdException w:name="Colorful Shading Accent 3" w:semiHidden="0" w:uiPriority="71" w:unhideWhenUsed="0"/>
+    <w:lsdException w:name="Colorful List Accent 3" w:semiHidden="0" w:uiPriority="72" w:unhideWhenUsed="0"/>
+    <w:lsdException w:name="Colorful Grid Accent 3" w:semiHidden="0" w:uiPriority="73" w:unhideWhenUsed="0"/>
+    <w:lsdException w:name="Light Shading Accent 4" w:semiHidden="0" w:uiPriority="60" w:unhideWhenUsed="0"/>
+    <w:lsdException w:name="Light List Accent 4" w:semiHidden="0" w:uiPriority="61" w:unhideWhenUsed="0"/>
+    <w:lsdException w:name="Light Grid Accent 4" w:semiHidden="0" w:uiPriority="62" w:unhideWhenUsed="0"/>
+    <w:lsdException w:name="Medium Shading 1 Accent 4" w:semiHidden="0" w:uiPriority="63" w:unhideWhenUsed="0"/>
+    <w:lsdException w:name="Medium Shading 2 Accent 4" w:semiHidden="0" w:uiPriority="64" w:unhideWhenUsed="0"/>
+    <w:lsdException w:name="Medium List 1 Accent 4" w:semiHidden="0" w:uiPriority="65" w:unhideWhenUsed="0"/>
+    <w:lsdException w:name="Medium List 2 Accent 4" w:semiHidden="0" w:uiPriority="66" w:unhideWhenUsed="0"/>
+    <w:lsdException w:name="Medium Grid 1 Accent 4" w:semiHidden="0" w:uiPriority="67" w:unhideWhenUsed="0"/>
+    <w:lsdException w:name="Medium Grid 2 Accent 4" w:semiHidden="0" w:uiPriority="68" w:unhideWhenUsed="0"/>
+    <w:lsdException w:name="Medium Grid 3 Accent 4" w:semiHidden="0" w:uiPriority="69" w:unhideWhenUsed="0"/>
+    <w:lsdException w:name="Dark List Accent 4" w:semiHidden="0" w:uiPriority="70" w:unhideWhenUsed="0"/>
+    <w:lsdException w:name="Colorful Shading Accent 4" w:semiHidden="0" w:uiPriority="71" w:unhideWhenUsed="0"/>
+    <w:lsdException w:name="Colorful List Accent 4" w:semiHidden="0" w:uiPriority="72" w:unhideWhenUsed="0"/>
+    <w:lsdException w:name="Colorful Grid Accent 4" w:semiHidden="0" w:uiPriority="73" w:unhideWhenUsed="0"/>
+    <w:lsdException w:name="Light Shading Accent 5" w:semiHidden="0" w:uiPriority="60" w:unhideWhenUsed="0"/>
+    <w:lsdException w:name="Light List Accent 5" w:semiHidden="0" w:uiPriority="61" w:unhideWhenUsed="0"/>
+    <w:lsdException w:name="Light Grid Accent 5" w:semiHidden="0" w:uiPriority="62" w:unhideWhenUsed="0"/>
+    <w:lsdException w:name="Medium Shading 1 Accent 5" w:semiHidden="0" w:uiPriority="63" w:unhideWhenUsed="0"/>
+    <w:lsdException w:name="Medium Shading 2 Accent 5" w:semiHidden="0" w:uiPriority="64" w:unhideWhenUsed="0"/>
+    <w:lsdException w:name="Medium List 1 Accent 5" w:semiHidden="0" w:uiPriority="65" w:unhideWhenUsed="0"/>
+    <w:lsdException w:name="Medium List 2 Accent 5" w:semiHidden="0" w:uiPriority="66" w:unhideWhenUsed="0"/>
+    <w:lsdException w:name="Medium Grid 1 Accent 5" w:semiHidden="0" w:uiPriority="67" w:unhideWhenUsed="0"/>
+    <w:lsdException w:name="Medium Grid 2 Accent 5" w:semiHidden="0" w:uiPriority="68" w:unhideWhenUsed="0"/>
+    <w:lsdException w:name="Medium Grid 3 Accent 5" w:semiHidden="0" w:uiPriority="69" w:unhideWhenUsed="0"/>
+    <w:lsdException w:name="Dark List Accent 5" w:semiHidden="0" w:uiPriority="70" w:unhideWhenUsed="0"/>
+    <w:lsdException w:name="Colorful Shading Accent 5" w:semiHidden="0" w:uiPriority="71" w:unhideWhenUsed="0"/>
+    <w:lsdException w:name="Colorful List Accent 5" w:semiHidden="0" w:uiPriority="72" w:unhideWhenUsed="0"/>
+    <w:lsdException w:name="Colorful Grid Accent 5" w:semiHidden="0" w:uiPriority="73" w:unhideWhenUsed="0"/>
+    <w:lsdException w:name="Light Shading Accent 6" w:semiHidden="0" w:uiPriority="60" w:unhideWhenUsed="0"/>
+    <w:lsdException w:name="Light List Accent 6" w:semiHidden="0" w:uiPriority="61" w:unhideWhenUsed="0"/>
+    <w:lsdException w:name="Light Grid Accent 6" w:semiHidden="0" w:uiPriority="62" w:unhideWhenUsed="0"/>
+    <w:lsdException w:name="Medium Shading 1 Accent 6" w:semiHidden="0" w:uiPriority="63" w:unhideWhenUsed="0"/>
+    <w:lsdException w:name="Medium Shading 2 Accent 6" w:semiHidden="0" w:uiPriority="64" w:unhideWhenUsed="0"/>
+    <w:lsdException w:name="Medium List 1 Accent 6" w:semiHidden="0" w:uiPriority="65" w:unhideWhenUsed="0"/>
+    <w:lsdException w:name="Medium List 2 Accent 6" w:semiHidden="0" w:uiPriority="66" w:unhideWhenUsed="0"/>
+    <w:lsdException w:name="Medium Grid 1 Accent 6" w:semiHidden="0" w:uiPriority="67" w:unhideWhenUsed="0"/>
+    <w:lsdException w:name="Medium Grid 2 Accent 6" w:semiHidden="0" w:uiPriority="68" w:unhideWhenUsed="0"/>
+    <w:lsdException w:name="Medium Grid 3 Accent 6" w:semiHidden="0" w:uiPriority="69" w:unhideWhenUsed="0"/>
+    <w:lsdException w:name="Dark List Accent 6" w:semiHidden="0" w:uiPriority="70" w:unhideWhenUsed="0"/>
+    <w:lsdException w:name="Colorful Shading Accent 6" w:semiHidden="0" w:uiPriority="71" w:unhideWhenUsed="0"/>
+    <w:lsdException w:name="Colorful List Accent 6" w:semiHidden="0" w:uiPriority="72" w:unhideWhenUsed="0"/>
+    <w:lsdException w:name="Colorful Grid Accent 6" w:semiHidden="0" w:uiPriority="73" w:unhideWhenUsed="0"/>
+    <w:lsdException w:name="Subtle Emphasis" w:semiHidden="0" w:uiPriority="19" w:unhideWhenUsed="0" w:qFormat="1"/>
+    <w:lsdException w:name="Intense Emphasis" w:semiHidden="0" w:uiPriority="21" w:unhideWhenUsed="0" w:qFormat="1"/>
+    <w:lsdException w:name="Subtle Reference" w:semiHidden="0" w:uiPriority="31" w:unhideWhenUsed="0" w:qFormat="1"/>
+    <w:lsdException w:name="Intense Reference" w:semiHidden="0" w:uiPriority="32" w:unhideWhenUsed="0" w:qFormat="1"/>
+    <w:lsdException w:name="Book Title" w:semiHidden="0" w:uiPriority="33" w:unhideWhenUsed="0" w:qFormat="1"/>
+    <w:lsdException w:name="Bibliography" w:uiPriority="37"/>
+    <w:lsdException w:name="TOC Heading" w:uiPriority="39" w:qFormat="1"/>
   </w:latentStyles>
   <w:style w:type="paragraph" w:default="1" w:styleId="a">
     <w:name w:val="Normal"/>
@@ -13236,6 +12484,7 @@
     <w:uiPriority w:val="99"/>
     <w:semiHidden/>
     <w:unhideWhenUsed/>
+    <w:qFormat/>
     <w:tblPr>
       <w:tblInd w:w="0" w:type="dxa"/>
       <w:tblCellMar>
@@ -13267,6 +12516,7 @@
       <w:sz w:val="24"/>
     </w:rPr>
     <w:tblPr>
+      <w:tblInd w:w="0" w:type="dxa"/>
       <w:tblBorders>
         <w:top w:val="single" w:sz="4" w:space="0" w:color="auto"/>
         <w:left w:val="single" w:sz="4" w:space="0" w:color="auto"/>
@@ -13275,6 +12525,12 @@
         <w:insideH w:val="single" w:sz="4" w:space="0" w:color="auto"/>
         <w:insideV w:val="single" w:sz="4" w:space="0" w:color="auto"/>
       </w:tblBorders>
+      <w:tblCellMar>
+        <w:top w:w="0" w:type="dxa"/>
+        <w:left w:w="108" w:type="dxa"/>
+        <w:bottom w:w="0" w:type="dxa"/>
+        <w:right w:w="108" w:type="dxa"/>
+      </w:tblCellMar>
     </w:tblPr>
   </w:style>
   <w:style w:type="paragraph" w:customStyle="1" w:styleId="Default">
@@ -13544,7 +12800,7 @@
     </a:clrScheme>
     <a:fontScheme name="Стандартная">
       <a:majorFont>
-        <a:latin typeface="Calibri Light" panose="020F0302020204030204"/>
+        <a:latin typeface="Calibri Light"/>
         <a:ea typeface=""/>
         <a:cs typeface=""/>
         <a:font script="Jpan" typeface="ＭＳ ゴシック"/>
@@ -13579,7 +12835,7 @@
         <a:font script="Geor" typeface="Sylfaen"/>
       </a:majorFont>
       <a:minorFont>
-        <a:latin typeface="Calibri" panose="020F0502020204030204"/>
+        <a:latin typeface="Calibri"/>
         <a:ea typeface=""/>
         <a:cs typeface=""/>
         <a:font script="Jpan" typeface="ＭＳ 明朝"/>
@@ -13756,7 +13012,7 @@
   <a:extraClrSchemeLst/>
   <a:extLst>
     <a:ext uri="{05A4C25C-085E-4340-85A3-A5531E510DB2}">
-      <thm15:themeFamily xmlns:thm15="http://schemas.microsoft.com/office/thememl/2012/main" name="Office Theme" id="{62F939B6-93AF-4DB8-9C6B-D6C7DFDC589F}" vid="{4A3C46E8-61CC-4603-A589-7422A47A8E4A}"/>
+      <thm15:themeFamily xmlns="" xmlns:thm15="http://schemas.microsoft.com/office/thememl/2012/main" name="Office Theme" id="{62F939B6-93AF-4DB8-9C6B-D6C7DFDC589F}" vid="{4A3C46E8-61CC-4603-A589-7422A47A8E4A}"/>
     </a:ext>
   </a:extLst>
 </a:theme>
@@ -13767,7 +13023,7 @@
 </file>
 
 <file path=customXml/itemProps1.xml><?xml version="1.0" encoding="utf-8"?>
-<ds:datastoreItem xmlns:ds="http://schemas.openxmlformats.org/officeDocument/2006/customXml" ds:itemID="{E4A90ED1-2753-4A54-A2BA-6FCDAAAA7AC9}">
+<ds:datastoreItem xmlns:ds="http://schemas.openxmlformats.org/officeDocument/2006/customXml" ds:itemID="{7345163F-E47E-462E-9969-8FDCC2BFCA9A}">
   <ds:schemaRefs>
     <ds:schemaRef ds:uri="http://schemas.openxmlformats.org/officeDocument/2006/bibliography"/>
   </ds:schemaRefs>

</xml_diff>